<commit_message>
Problemas con la optimizacion
</commit_message>
<xml_diff>
--- a/Parcial 2 Documentación.docx
+++ b/Parcial 2 Documentación.docx
@@ -47,6 +47,14 @@
           <w:lang w:val="es-ES"/>
         </w:rPr>
       </w:pPr>
+    </w:p>
+    <w:p>
+      <w:pPr>
+        <w:rPr>
+          <w:highlight w:val="yellow"/>
+          <w:lang w:val="es-ES"/>
+        </w:rPr>
+      </w:pPr>
       <w:r>
         <w:rPr>
           <w:highlight w:val="yellow"/>
@@ -83,91 +91,21 @@
     <w:p>
       <w:pPr>
         <w:rPr>
-          <w:highlight w:val="cyan"/>
-          <w:lang w:val="es-ES"/>
-        </w:rPr>
-      </w:pPr>
-    </w:p>
-    <w:p>
-      <w:pPr>
-        <w:rPr>
-          <w:highlight w:val="cyan"/>
-          <w:lang w:val="es-ES"/>
-        </w:rPr>
-      </w:pPr>
-    </w:p>
-    <w:p>
-      <w:pPr>
-        <w:rPr>
-          <w:highlight w:val="cyan"/>
-          <w:lang w:val="es-ES"/>
-        </w:rPr>
-      </w:pPr>
-    </w:p>
-    <w:p>
-      <w:pPr>
-        <w:rPr>
-          <w:highlight w:val="cyan"/>
-          <w:lang w:val="es-ES"/>
-        </w:rPr>
-      </w:pPr>
-    </w:p>
-    <w:p>
-      <w:pPr>
-        <w:rPr>
-          <w:rFonts w:ascii="Arial" w:hAnsi="Arial" w:cs="Arial"/>
-          <w:highlight w:val="cyan"/>
-          <w:u w:val="single"/>
-          <w:lang w:val="es-ES"/>
-        </w:rPr>
-      </w:pPr>
-      <w:proofErr w:type="spellStart"/>
-      <w:r>
-        <w:rPr>
-          <w:rFonts w:ascii="Arial" w:hAnsi="Arial" w:cs="Arial"/>
-          <w:highlight w:val="cyan"/>
-          <w:u w:val="single"/>
-          <w:lang w:val="es-ES"/>
-        </w:rPr>
-        <w:t>Hipotesis</w:t>
-      </w:r>
-      <w:proofErr w:type="spellEnd"/>
-      <w:r>
-        <w:rPr>
-          <w:rFonts w:ascii="Arial" w:hAnsi="Arial" w:cs="Arial"/>
-          <w:highlight w:val="cyan"/>
-          <w:u w:val="single"/>
-          <w:lang w:val="es-ES"/>
-        </w:rPr>
-        <w:t>:</w:t>
-      </w:r>
-    </w:p>
-    <w:p>
-      <w:pPr>
-        <w:rPr>
-          <w:rFonts w:ascii="Arial" w:hAnsi="Arial" w:cs="Arial"/>
-          <w:highlight w:val="cyan"/>
-          <w:lang w:val="es-ES"/>
-        </w:rPr>
-      </w:pPr>
-    </w:p>
-    <w:p>
-      <w:pPr>
-        <w:rPr>
-          <w:rFonts w:ascii="Arial" w:hAnsi="Arial" w:cs="Arial"/>
-          <w:highlight w:val="cyan"/>
-          <w:lang w:val="es-ES"/>
-        </w:rPr>
-      </w:pPr>
-    </w:p>
-    <w:p>
-      <w:pPr>
-        <w:rPr>
-          <w:rFonts w:ascii="Arial" w:hAnsi="Arial" w:cs="Arial"/>
-          <w:highlight w:val="cyan"/>
-          <w:lang w:val="es-ES"/>
-        </w:rPr>
-      </w:pPr>
+          <w:rFonts w:ascii="Arial" w:hAnsi="Arial" w:cs="Arial"/>
+          <w:highlight w:val="cyan"/>
+          <w:u w:val="single"/>
+          <w:lang w:val="es-ES"/>
+        </w:rPr>
+      </w:pPr>
+      <w:r>
+        <w:rPr>
+          <w:rFonts w:ascii="Arial" w:hAnsi="Arial" w:cs="Arial"/>
+          <w:highlight w:val="cyan"/>
+          <w:u w:val="single"/>
+          <w:lang w:val="es-ES"/>
+        </w:rPr>
+        <w:t>Hipotesis:</w:t>
+      </w:r>
     </w:p>
     <w:p>
       <w:pPr>
@@ -227,6 +165,733 @@
     <w:p>
       <w:pPr>
         <w:rPr>
+          <w:highlight w:val="yellow"/>
+          <w:lang w:val="es-ES"/>
+        </w:rPr>
+      </w:pPr>
+    </w:p>
+    <w:p>
+      <w:pPr>
+        <w:rPr>
+          <w:highlight w:val="yellow"/>
+          <w:lang w:val="es-ES"/>
+        </w:rPr>
+      </w:pPr>
+    </w:p>
+    <w:p>
+      <w:pPr>
+        <w:rPr>
+          <w:highlight w:val="yellow"/>
+          <w:lang w:val="es-ES"/>
+        </w:rPr>
+      </w:pPr>
+    </w:p>
+    <w:p>
+      <w:pPr>
+        <w:rPr>
+          <w:highlight w:val="yellow"/>
+          <w:lang w:val="es-ES"/>
+        </w:rPr>
+      </w:pPr>
+    </w:p>
+    <w:p>
+      <w:pPr>
+        <w:rPr>
+          <w:highlight w:val="yellow"/>
+          <w:lang w:val="es-ES"/>
+        </w:rPr>
+      </w:pPr>
+    </w:p>
+    <w:p>
+      <w:pPr>
+        <w:rPr>
+          <w:highlight w:val="yellow"/>
+          <w:lang w:val="es-ES"/>
+        </w:rPr>
+      </w:pPr>
+    </w:p>
+    <w:p>
+      <w:pPr>
+        <w:rPr>
+          <w:highlight w:val="yellow"/>
+          <w:lang w:val="es-ES"/>
+        </w:rPr>
+      </w:pPr>
+    </w:p>
+    <w:p>
+      <w:pPr>
+        <w:rPr>
+          <w:highlight w:val="yellow"/>
+          <w:lang w:val="es-ES"/>
+        </w:rPr>
+      </w:pPr>
+    </w:p>
+    <w:p>
+      <w:pPr>
+        <w:rPr>
+          <w:highlight w:val="yellow"/>
+          <w:lang w:val="es-ES"/>
+        </w:rPr>
+      </w:pPr>
+    </w:p>
+    <w:p>
+      <w:pPr>
+        <w:rPr>
+          <w:highlight w:val="yellow"/>
+          <w:lang w:val="es-ES"/>
+        </w:rPr>
+      </w:pPr>
+    </w:p>
+    <w:p>
+      <w:pPr>
+        <w:rPr>
+          <w:highlight w:val="yellow"/>
+          <w:lang w:val="es-ES"/>
+        </w:rPr>
+      </w:pPr>
+    </w:p>
+    <w:p>
+      <w:pPr>
+        <w:rPr>
+          <w:highlight w:val="yellow"/>
+          <w:lang w:val="es-ES"/>
+        </w:rPr>
+      </w:pPr>
+    </w:p>
+    <w:p>
+      <w:pPr>
+        <w:rPr>
+          <w:highlight w:val="yellow"/>
+          <w:lang w:val="es-ES"/>
+        </w:rPr>
+      </w:pPr>
+    </w:p>
+    <w:p>
+      <w:pPr>
+        <w:rPr>
+          <w:highlight w:val="yellow"/>
+          <w:lang w:val="es-ES"/>
+        </w:rPr>
+      </w:pPr>
+    </w:p>
+    <w:p>
+      <w:pPr>
+        <w:rPr>
+          <w:highlight w:val="yellow"/>
+          <w:lang w:val="es-ES"/>
+        </w:rPr>
+      </w:pPr>
+    </w:p>
+    <w:p>
+      <w:pPr>
+        <w:rPr>
+          <w:highlight w:val="yellow"/>
+          <w:lang w:val="es-ES"/>
+        </w:rPr>
+      </w:pPr>
+    </w:p>
+    <w:p>
+      <w:pPr>
+        <w:rPr>
+          <w:highlight w:val="yellow"/>
+          <w:lang w:val="es-ES"/>
+        </w:rPr>
+      </w:pPr>
+    </w:p>
+    <w:p>
+      <w:pPr>
+        <w:rPr>
+          <w:highlight w:val="yellow"/>
+          <w:lang w:val="es-ES"/>
+        </w:rPr>
+      </w:pPr>
+    </w:p>
+    <w:p>
+      <w:pPr>
+        <w:rPr>
+          <w:highlight w:val="yellow"/>
+          <w:lang w:val="es-ES"/>
+        </w:rPr>
+      </w:pPr>
+    </w:p>
+    <w:p>
+      <w:pPr>
+        <w:rPr>
+          <w:highlight w:val="yellow"/>
+          <w:lang w:val="es-ES"/>
+        </w:rPr>
+      </w:pPr>
+    </w:p>
+    <w:p>
+      <w:pPr>
+        <w:rPr>
+          <w:highlight w:val="yellow"/>
+          <w:lang w:val="es-ES"/>
+        </w:rPr>
+      </w:pPr>
+    </w:p>
+    <w:p>
+      <w:pPr>
+        <w:rPr>
+          <w:highlight w:val="yellow"/>
+          <w:lang w:val="es-ES"/>
+        </w:rPr>
+      </w:pPr>
+    </w:p>
+    <w:p>
+      <w:pPr>
+        <w:rPr>
+          <w:highlight w:val="yellow"/>
+          <w:lang w:val="es-ES"/>
+        </w:rPr>
+      </w:pPr>
+    </w:p>
+    <w:p>
+      <w:pPr>
+        <w:rPr>
+          <w:highlight w:val="yellow"/>
+          <w:lang w:val="es-ES"/>
+        </w:rPr>
+      </w:pPr>
+    </w:p>
+    <w:p>
+      <w:pPr>
+        <w:rPr>
+          <w:highlight w:val="yellow"/>
+          <w:lang w:val="es-ES"/>
+        </w:rPr>
+      </w:pPr>
+    </w:p>
+    <w:p>
+      <w:pPr>
+        <w:rPr>
+          <w:highlight w:val="yellow"/>
+          <w:lang w:val="es-ES"/>
+        </w:rPr>
+      </w:pPr>
+    </w:p>
+    <w:p>
+      <w:pPr>
+        <w:rPr>
+          <w:highlight w:val="yellow"/>
+          <w:lang w:val="es-ES"/>
+        </w:rPr>
+      </w:pPr>
+    </w:p>
+    <w:p>
+      <w:pPr>
+        <w:rPr>
+          <w:highlight w:val="yellow"/>
+          <w:lang w:val="es-ES"/>
+        </w:rPr>
+      </w:pPr>
+    </w:p>
+    <w:p>
+      <w:pPr>
+        <w:rPr>
+          <w:highlight w:val="yellow"/>
+          <w:lang w:val="es-ES"/>
+        </w:rPr>
+      </w:pPr>
+    </w:p>
+    <w:p>
+      <w:pPr>
+        <w:rPr>
+          <w:highlight w:val="yellow"/>
+          <w:lang w:val="es-ES"/>
+        </w:rPr>
+      </w:pPr>
+    </w:p>
+    <w:p>
+      <w:pPr>
+        <w:rPr>
+          <w:highlight w:val="yellow"/>
+          <w:lang w:val="es-ES"/>
+        </w:rPr>
+      </w:pPr>
+    </w:p>
+    <w:p>
+      <w:pPr>
+        <w:rPr>
+          <w:highlight w:val="yellow"/>
+          <w:lang w:val="es-ES"/>
+        </w:rPr>
+      </w:pPr>
+    </w:p>
+    <w:p>
+      <w:pPr>
+        <w:rPr>
+          <w:highlight w:val="yellow"/>
+          <w:lang w:val="es-ES"/>
+        </w:rPr>
+      </w:pPr>
+    </w:p>
+    <w:p>
+      <w:pPr>
+        <w:rPr>
+          <w:highlight w:val="yellow"/>
+          <w:lang w:val="es-ES"/>
+        </w:rPr>
+      </w:pPr>
+    </w:p>
+    <w:p>
+      <w:pPr>
+        <w:rPr>
+          <w:highlight w:val="yellow"/>
+          <w:lang w:val="es-ES"/>
+        </w:rPr>
+      </w:pPr>
+    </w:p>
+    <w:p>
+      <w:pPr>
+        <w:rPr>
+          <w:highlight w:val="yellow"/>
+          <w:lang w:val="es-ES"/>
+        </w:rPr>
+      </w:pPr>
+    </w:p>
+    <w:p>
+      <w:pPr>
+        <w:rPr>
+          <w:highlight w:val="yellow"/>
+          <w:lang w:val="es-ES"/>
+        </w:rPr>
+      </w:pPr>
+    </w:p>
+    <w:p>
+      <w:pPr>
+        <w:rPr>
+          <w:highlight w:val="yellow"/>
+          <w:lang w:val="es-ES"/>
+        </w:rPr>
+      </w:pPr>
+    </w:p>
+    <w:p>
+      <w:pPr>
+        <w:rPr>
+          <w:highlight w:val="yellow"/>
+          <w:lang w:val="es-ES"/>
+        </w:rPr>
+      </w:pPr>
+    </w:p>
+    <w:p>
+      <w:pPr>
+        <w:rPr>
+          <w:highlight w:val="yellow"/>
+          <w:lang w:val="es-ES"/>
+        </w:rPr>
+      </w:pPr>
+    </w:p>
+    <w:p>
+      <w:pPr>
+        <w:rPr>
+          <w:highlight w:val="yellow"/>
+          <w:lang w:val="es-ES"/>
+        </w:rPr>
+      </w:pPr>
+    </w:p>
+    <w:p>
+      <w:pPr>
+        <w:rPr>
+          <w:highlight w:val="yellow"/>
+          <w:lang w:val="es-ES"/>
+        </w:rPr>
+      </w:pPr>
+    </w:p>
+    <w:p>
+      <w:pPr>
+        <w:rPr>
+          <w:highlight w:val="yellow"/>
+          <w:lang w:val="es-ES"/>
+        </w:rPr>
+      </w:pPr>
+    </w:p>
+    <w:p>
+      <w:pPr>
+        <w:rPr>
+          <w:highlight w:val="yellow"/>
+          <w:lang w:val="es-ES"/>
+        </w:rPr>
+      </w:pPr>
+    </w:p>
+    <w:p>
+      <w:pPr>
+        <w:rPr>
+          <w:highlight w:val="yellow"/>
+          <w:lang w:val="es-ES"/>
+        </w:rPr>
+      </w:pPr>
+    </w:p>
+    <w:p>
+      <w:pPr>
+        <w:rPr>
+          <w:highlight w:val="yellow"/>
+          <w:lang w:val="es-ES"/>
+        </w:rPr>
+      </w:pPr>
+    </w:p>
+    <w:p>
+      <w:pPr>
+        <w:rPr>
+          <w:highlight w:val="yellow"/>
+          <w:lang w:val="es-ES"/>
+        </w:rPr>
+      </w:pPr>
+    </w:p>
+    <w:p>
+      <w:pPr>
+        <w:rPr>
+          <w:highlight w:val="yellow"/>
+          <w:lang w:val="es-ES"/>
+        </w:rPr>
+      </w:pPr>
+    </w:p>
+    <w:p>
+      <w:pPr>
+        <w:rPr>
+          <w:highlight w:val="yellow"/>
+          <w:lang w:val="es-ES"/>
+        </w:rPr>
+      </w:pPr>
+    </w:p>
+    <w:p>
+      <w:pPr>
+        <w:rPr>
+          <w:highlight w:val="yellow"/>
+          <w:lang w:val="es-ES"/>
+        </w:rPr>
+      </w:pPr>
+    </w:p>
+    <w:p>
+      <w:pPr>
+        <w:rPr>
+          <w:highlight w:val="yellow"/>
+          <w:lang w:val="es-ES"/>
+        </w:rPr>
+      </w:pPr>
+    </w:p>
+    <w:p>
+      <w:pPr>
+        <w:rPr>
+          <w:highlight w:val="yellow"/>
+          <w:lang w:val="es-ES"/>
+        </w:rPr>
+      </w:pPr>
+    </w:p>
+    <w:p>
+      <w:pPr>
+        <w:rPr>
+          <w:highlight w:val="yellow"/>
+          <w:lang w:val="es-ES"/>
+        </w:rPr>
+      </w:pPr>
+    </w:p>
+    <w:p>
+      <w:pPr>
+        <w:rPr>
+          <w:highlight w:val="yellow"/>
+          <w:lang w:val="es-ES"/>
+        </w:rPr>
+      </w:pPr>
+    </w:p>
+    <w:p>
+      <w:pPr>
+        <w:rPr>
+          <w:highlight w:val="yellow"/>
+          <w:lang w:val="es-ES"/>
+        </w:rPr>
+      </w:pPr>
+    </w:p>
+    <w:p>
+      <w:pPr>
+        <w:rPr>
+          <w:highlight w:val="yellow"/>
+          <w:lang w:val="es-ES"/>
+        </w:rPr>
+      </w:pPr>
+    </w:p>
+    <w:p>
+      <w:pPr>
+        <w:rPr>
+          <w:highlight w:val="yellow"/>
+          <w:lang w:val="es-ES"/>
+        </w:rPr>
+      </w:pPr>
+    </w:p>
+    <w:p>
+      <w:pPr>
+        <w:rPr>
+          <w:highlight w:val="yellow"/>
+          <w:lang w:val="es-ES"/>
+        </w:rPr>
+      </w:pPr>
+    </w:p>
+    <w:p>
+      <w:pPr>
+        <w:rPr>
+          <w:highlight w:val="yellow"/>
+          <w:lang w:val="es-ES"/>
+        </w:rPr>
+      </w:pPr>
+      <w:r>
+        <w:rPr>
+          <w:highlight w:val="yellow"/>
+          <w:lang w:val="es-ES"/>
+        </w:rPr>
+        <w:t xml:space="preserve">HIPOTESIS </w:t>
+      </w:r>
+    </w:p>
+    <w:p>
+      <w:pPr>
+        <w:rPr>
+          <w:highlight w:val="cyan"/>
+          <w:u w:val="single"/>
+          <w:lang w:val="es-ES"/>
+        </w:rPr>
+      </w:pPr>
+      <w:r>
+        <w:rPr>
+          <w:highlight w:val="cyan"/>
+          <w:u w:val="single"/>
+          <w:lang w:val="es-ES"/>
+        </w:rPr>
+        <w:t>Mediciones:</w:t>
+      </w:r>
+    </w:p>
+    <w:p>
+      <w:pPr>
+        <w:rPr>
+          <w:highlight w:val="cyan"/>
+          <w:lang w:val="es-ES"/>
+        </w:rPr>
+      </w:pPr>
+      <w:r>
+        <w:rPr>
+          <w:noProof/>
+          <w:highlight w:val="cyan"/>
+          <w:lang w:val="es-ES"/>
+        </w:rPr>
+        <w:drawing>
+          <wp:inline distT="0" distB="0" distL="0" distR="0" wp14:anchorId="15ACCB0A" wp14:editId="008751BF">
+            <wp:extent cx="5384165" cy="2136140"/>
+            <wp:effectExtent l="0" t="0" r="6985" b="0"/>
+            <wp:docPr id="2" name="Imagen 2"/>
+            <wp:cNvGraphicFramePr>
+              <a:graphicFrameLocks xmlns:a="http://schemas.openxmlformats.org/drawingml/2006/main" noChangeAspect="1"/>
+            </wp:cNvGraphicFramePr>
+            <a:graphic xmlns:a="http://schemas.openxmlformats.org/drawingml/2006/main">
+              <a:graphicData uri="http://schemas.openxmlformats.org/drawingml/2006/picture">
+                <pic:pic xmlns:pic="http://schemas.openxmlformats.org/drawingml/2006/picture">
+                  <pic:nvPicPr>
+                    <pic:cNvPr id="0" name="Picture 1"/>
+                    <pic:cNvPicPr>
+                      <a:picLocks noChangeAspect="1" noChangeArrowheads="1"/>
+                    </pic:cNvPicPr>
+                  </pic:nvPicPr>
+                  <pic:blipFill>
+                    <a:blip r:embed="rId4" cstate="print">
+                      <a:extLst>
+                        <a:ext uri="{28A0092B-C50C-407E-A947-70E740481C1C}">
+                          <a14:useLocalDpi xmlns:a14="http://schemas.microsoft.com/office/drawing/2010/main" val="0"/>
+                        </a:ext>
+                      </a:extLst>
+                    </a:blip>
+                    <a:srcRect/>
+                    <a:stretch>
+                      <a:fillRect/>
+                    </a:stretch>
+                  </pic:blipFill>
+                  <pic:spPr bwMode="auto">
+                    <a:xfrm>
+                      <a:off x="0" y="0"/>
+                      <a:ext cx="5384165" cy="2136140"/>
+                    </a:xfrm>
+                    <a:prstGeom prst="rect">
+                      <a:avLst/>
+                    </a:prstGeom>
+                    <a:noFill/>
+                    <a:ln>
+                      <a:noFill/>
+                    </a:ln>
+                  </pic:spPr>
+                </pic:pic>
+              </a:graphicData>
+            </a:graphic>
+          </wp:inline>
+        </w:drawing>
+      </w:r>
+    </w:p>
+    <w:p>
+      <w:pPr>
+        <w:rPr>
+          <w:rFonts w:ascii="Arial" w:hAnsi="Arial" w:cs="Arial"/>
+          <w:highlight w:val="cyan"/>
+          <w:u w:val="single"/>
+          <w:lang w:val="es-ES"/>
+        </w:rPr>
+      </w:pPr>
+      <w:r>
+        <w:rPr>
+          <w:rFonts w:ascii="Arial" w:hAnsi="Arial" w:cs="Arial"/>
+          <w:highlight w:val="cyan"/>
+          <w:u w:val="single"/>
+          <w:lang w:val="es-ES"/>
+        </w:rPr>
+        <w:t>Hipotesis:</w:t>
+      </w:r>
+    </w:p>
+    <w:p>
+      <w:pPr>
+        <w:rPr>
+          <w:rFonts w:ascii="Arial" w:hAnsi="Arial" w:cs="Arial"/>
+          <w:lang w:val="es-ES"/>
+        </w:rPr>
+      </w:pPr>
+      <w:r>
+        <w:rPr>
+          <w:rFonts w:ascii="Arial" w:hAnsi="Arial" w:cs="Arial"/>
+          <w:lang w:val="es-ES"/>
+        </w:rPr>
+        <w:t>C</w:t>
+      </w:r>
+      <w:r>
+        <w:rPr>
+          <w:rFonts w:ascii="Arial" w:hAnsi="Arial" w:cs="Arial"/>
+          <w:lang w:val="es-ES"/>
+        </w:rPr>
+        <w:t xml:space="preserve">omo se puede ver en las mediciones, en el cuadro naranja, el método </w:t>
+      </w:r>
+      <w:r>
+        <w:rPr>
+          <w:rFonts w:ascii="Arial" w:hAnsi="Arial" w:cs="Arial"/>
+          <w:highlight w:val="green"/>
+          <w:lang w:val="es-ES"/>
+        </w:rPr>
+        <w:t>UpdateOn()</w:t>
+      </w:r>
+      <w:r>
+        <w:rPr>
+          <w:rFonts w:ascii="Arial" w:hAnsi="Arial" w:cs="Arial"/>
+          <w:lang w:val="es-ES"/>
+        </w:rPr>
+        <w:t xml:space="preserve"> de las Hormigas llama a 2 métodos que están retrasando el programa, a </w:t>
+      </w:r>
+      <w:r>
+        <w:rPr>
+          <w:rFonts w:ascii="Arial" w:hAnsi="Arial" w:cs="Arial"/>
+          <w:highlight w:val="green"/>
+          <w:lang w:val="es-ES"/>
+        </w:rPr>
+        <w:t>CheckFood()</w:t>
+      </w:r>
+      <w:r>
+        <w:rPr>
+          <w:rFonts w:ascii="Arial" w:hAnsi="Arial" w:cs="Arial"/>
+          <w:lang w:val="es-ES"/>
+        </w:rPr>
+        <w:t xml:space="preserve"> y a </w:t>
+      </w:r>
+      <w:r>
+        <w:rPr>
+          <w:rFonts w:ascii="Arial" w:hAnsi="Arial" w:cs="Arial"/>
+          <w:highlight w:val="green"/>
+          <w:lang w:val="es-ES"/>
+        </w:rPr>
+        <w:t>CheckPheromone()</w:t>
+      </w:r>
+      <w:r>
+        <w:rPr>
+          <w:rFonts w:ascii="Arial" w:hAnsi="Arial" w:cs="Arial"/>
+          <w:lang w:val="es-ES"/>
+        </w:rPr>
+        <w:t>.</w:t>
+      </w:r>
+    </w:p>
+    <w:p>
+      <w:pPr>
+        <w:rPr>
+          <w:rFonts w:ascii="Arial" w:hAnsi="Arial" w:cs="Arial"/>
+          <w:highlight w:val="cyan"/>
+          <w:lang w:val="es-ES"/>
+        </w:rPr>
+      </w:pPr>
+    </w:p>
+    <w:p>
+      <w:pPr>
+        <w:rPr>
+          <w:rFonts w:ascii="Arial" w:hAnsi="Arial" w:cs="Arial"/>
+          <w:highlight w:val="cyan"/>
+          <w:lang w:val="es-ES"/>
+        </w:rPr>
+      </w:pPr>
+    </w:p>
+    <w:p>
+      <w:pPr>
+        <w:rPr>
+          <w:rFonts w:ascii="Arial" w:hAnsi="Arial" w:cs="Arial"/>
+          <w:highlight w:val="cyan"/>
+          <w:lang w:val="es-ES"/>
+        </w:rPr>
+      </w:pPr>
+    </w:p>
+    <w:p>
+      <w:pPr>
+        <w:rPr>
+          <w:rFonts w:ascii="Arial" w:hAnsi="Arial" w:cs="Arial"/>
+          <w:highlight w:val="cyan"/>
+          <w:lang w:val="es-ES"/>
+        </w:rPr>
+      </w:pPr>
+    </w:p>
+    <w:p>
+      <w:pPr>
+        <w:rPr>
+          <w:rFonts w:ascii="Arial" w:hAnsi="Arial" w:cs="Arial"/>
+          <w:highlight w:val="cyan"/>
+          <w:u w:val="single"/>
+          <w:lang w:val="es-ES"/>
+        </w:rPr>
+      </w:pPr>
+      <w:r>
+        <w:rPr>
+          <w:rFonts w:ascii="Arial" w:hAnsi="Arial" w:cs="Arial"/>
+          <w:highlight w:val="cyan"/>
+          <w:u w:val="single"/>
+          <w:lang w:val="es-ES"/>
+        </w:rPr>
+        <w:t xml:space="preserve">Solución Propuesta: </w:t>
+      </w:r>
+    </w:p>
+    <w:p>
+      <w:pPr>
+        <w:rPr>
+          <w:rFonts w:ascii="Arial" w:hAnsi="Arial" w:cs="Arial"/>
+          <w:highlight w:val="cyan"/>
+          <w:lang w:val="es-ES"/>
+        </w:rPr>
+      </w:pPr>
+    </w:p>
+    <w:p>
+      <w:pPr>
+        <w:rPr>
+          <w:rFonts w:ascii="Arial" w:hAnsi="Arial" w:cs="Arial"/>
+          <w:u w:val="single"/>
+          <w:lang w:val="es-ES"/>
+        </w:rPr>
+      </w:pPr>
+      <w:r>
+        <w:rPr>
+          <w:rFonts w:ascii="Arial" w:hAnsi="Arial" w:cs="Arial"/>
+          <w:highlight w:val="cyan"/>
+          <w:u w:val="single"/>
+          <w:lang w:val="es-ES"/>
+        </w:rPr>
+        <w:t>Resolución:</w:t>
+      </w:r>
+    </w:p>
+    <w:p>
+      <w:pPr>
+        <w:rPr>
           <w:rFonts w:ascii="Arial" w:hAnsi="Arial" w:cs="Arial"/>
           <w:u w:val="single"/>
           <w:lang w:val="es-ES"/>
@@ -856,6 +1521,7 @@
           <w:u w:val="single"/>
           <w:lang w:val="es-ES"/>
         </w:rPr>
+        <w:lastRenderedPageBreak/>
         <w:t>Mediciones:</w:t>
       </w:r>
     </w:p>
@@ -876,25 +1542,14 @@
           <w:lang w:val="es-ES"/>
         </w:rPr>
       </w:pPr>
-      <w:proofErr w:type="spellStart"/>
-      <w:r>
-        <w:rPr>
-          <w:rFonts w:ascii="Arial" w:hAnsi="Arial" w:cs="Arial"/>
-          <w:highlight w:val="cyan"/>
-          <w:u w:val="single"/>
-          <w:lang w:val="es-ES"/>
-        </w:rPr>
-        <w:t>Hipotesis</w:t>
-      </w:r>
-      <w:proofErr w:type="spellEnd"/>
-      <w:r>
-        <w:rPr>
-          <w:rFonts w:ascii="Arial" w:hAnsi="Arial" w:cs="Arial"/>
-          <w:highlight w:val="cyan"/>
-          <w:u w:val="single"/>
-          <w:lang w:val="es-ES"/>
-        </w:rPr>
-        <w:t>:</w:t>
+      <w:r>
+        <w:rPr>
+          <w:rFonts w:ascii="Arial" w:hAnsi="Arial" w:cs="Arial"/>
+          <w:highlight w:val="cyan"/>
+          <w:u w:val="single"/>
+          <w:lang w:val="es-ES"/>
+        </w:rPr>
+        <w:t>Hipotesis:</w:t>
       </w:r>
     </w:p>
     <w:p>
@@ -1369,6 +2024,7 @@
   <w:style w:type="paragraph" w:default="1" w:styleId="Normal">
     <w:name w:val="Normal"/>
     <w:qFormat/>
+    <w:rsid w:val="003F380A"/>
   </w:style>
   <w:style w:type="character" w:default="1" w:styleId="Fuentedeprrafopredeter">
     <w:name w:val="Default Paragraph Font"/>

</xml_diff>

<commit_message>
Revert del codigo y actualizacion de documentacion: Hipotesis fallida ya que no pude lograr la implementacion propuesta
</commit_message>
<xml_diff>
--- a/Parcial 2 Documentación.docx
+++ b/Parcial 2 Documentación.docx
@@ -42,603 +42,32 @@
     </w:p>
     <w:p>
       <w:pPr>
+        <w:jc w:val="center"/>
+        <w:rPr>
+          <w:lang w:val="es-ES"/>
+        </w:rPr>
+      </w:pPr>
+    </w:p>
+    <w:p>
+      <w:pPr>
         <w:rPr>
           <w:highlight w:val="yellow"/>
           <w:lang w:val="es-ES"/>
         </w:rPr>
       </w:pPr>
-    </w:p>
-    <w:p>
-      <w:pPr>
+      <w:r>
         <w:rPr>
           <w:highlight w:val="yellow"/>
           <w:lang w:val="es-ES"/>
         </w:rPr>
-      </w:pPr>
+        <w:t>HIPOTESIS</w:t>
+      </w:r>
       <w:r>
         <w:rPr>
           <w:highlight w:val="yellow"/>
           <w:lang w:val="es-ES"/>
         </w:rPr>
-        <w:t>HIPOTESIS 1</w:t>
-      </w:r>
-    </w:p>
-    <w:p>
-      <w:pPr>
-        <w:rPr>
-          <w:highlight w:val="cyan"/>
-          <w:u w:val="single"/>
-          <w:lang w:val="es-ES"/>
-        </w:rPr>
-      </w:pPr>
-      <w:r>
-        <w:rPr>
-          <w:highlight w:val="cyan"/>
-          <w:u w:val="single"/>
-          <w:lang w:val="es-ES"/>
-        </w:rPr>
-        <w:t>Mediciones:</w:t>
-      </w:r>
-    </w:p>
-    <w:p>
-      <w:pPr>
-        <w:rPr>
-          <w:highlight w:val="cyan"/>
-          <w:lang w:val="es-ES"/>
-        </w:rPr>
-      </w:pPr>
-    </w:p>
-    <w:p>
-      <w:pPr>
-        <w:rPr>
-          <w:rFonts w:ascii="Arial" w:hAnsi="Arial" w:cs="Arial"/>
-          <w:highlight w:val="cyan"/>
-          <w:u w:val="single"/>
-          <w:lang w:val="es-ES"/>
-        </w:rPr>
-      </w:pPr>
-      <w:r>
-        <w:rPr>
-          <w:rFonts w:ascii="Arial" w:hAnsi="Arial" w:cs="Arial"/>
-          <w:highlight w:val="cyan"/>
-          <w:u w:val="single"/>
-          <w:lang w:val="es-ES"/>
-        </w:rPr>
-        <w:t>Hipotesis:</w:t>
-      </w:r>
-    </w:p>
-    <w:p>
-      <w:pPr>
-        <w:rPr>
-          <w:rFonts w:ascii="Arial" w:hAnsi="Arial" w:cs="Arial"/>
-          <w:highlight w:val="cyan"/>
-          <w:lang w:val="es-ES"/>
-        </w:rPr>
-      </w:pPr>
-    </w:p>
-    <w:p>
-      <w:pPr>
-        <w:rPr>
-          <w:rFonts w:ascii="Arial" w:hAnsi="Arial" w:cs="Arial"/>
-          <w:highlight w:val="cyan"/>
-          <w:u w:val="single"/>
-          <w:lang w:val="es-ES"/>
-        </w:rPr>
-      </w:pPr>
-      <w:r>
-        <w:rPr>
-          <w:rFonts w:ascii="Arial" w:hAnsi="Arial" w:cs="Arial"/>
-          <w:highlight w:val="cyan"/>
-          <w:u w:val="single"/>
-          <w:lang w:val="es-ES"/>
-        </w:rPr>
-        <w:t xml:space="preserve">Solución Propuesta: </w:t>
-      </w:r>
-    </w:p>
-    <w:p>
-      <w:pPr>
-        <w:rPr>
-          <w:rFonts w:ascii="Arial" w:hAnsi="Arial" w:cs="Arial"/>
-          <w:highlight w:val="cyan"/>
-          <w:lang w:val="es-ES"/>
-        </w:rPr>
-      </w:pPr>
-    </w:p>
-    <w:p>
-      <w:pPr>
-        <w:rPr>
-          <w:rFonts w:ascii="Arial" w:hAnsi="Arial" w:cs="Arial"/>
-          <w:u w:val="single"/>
-          <w:lang w:val="es-ES"/>
-        </w:rPr>
-      </w:pPr>
-      <w:r>
-        <w:rPr>
-          <w:rFonts w:ascii="Arial" w:hAnsi="Arial" w:cs="Arial"/>
-          <w:highlight w:val="cyan"/>
-          <w:u w:val="single"/>
-          <w:lang w:val="es-ES"/>
-        </w:rPr>
-        <w:t>Resolución:</w:t>
-      </w:r>
-    </w:p>
-    <w:p>
-      <w:pPr>
-        <w:rPr>
-          <w:highlight w:val="yellow"/>
-          <w:lang w:val="es-ES"/>
-        </w:rPr>
-      </w:pPr>
-    </w:p>
-    <w:p>
-      <w:pPr>
-        <w:rPr>
-          <w:highlight w:val="yellow"/>
-          <w:lang w:val="es-ES"/>
-        </w:rPr>
-      </w:pPr>
-    </w:p>
-    <w:p>
-      <w:pPr>
-        <w:rPr>
-          <w:highlight w:val="yellow"/>
-          <w:lang w:val="es-ES"/>
-        </w:rPr>
-      </w:pPr>
-    </w:p>
-    <w:p>
-      <w:pPr>
-        <w:rPr>
-          <w:highlight w:val="yellow"/>
-          <w:lang w:val="es-ES"/>
-        </w:rPr>
-      </w:pPr>
-    </w:p>
-    <w:p>
-      <w:pPr>
-        <w:rPr>
-          <w:highlight w:val="yellow"/>
-          <w:lang w:val="es-ES"/>
-        </w:rPr>
-      </w:pPr>
-    </w:p>
-    <w:p>
-      <w:pPr>
-        <w:rPr>
-          <w:highlight w:val="yellow"/>
-          <w:lang w:val="es-ES"/>
-        </w:rPr>
-      </w:pPr>
-    </w:p>
-    <w:p>
-      <w:pPr>
-        <w:rPr>
-          <w:highlight w:val="yellow"/>
-          <w:lang w:val="es-ES"/>
-        </w:rPr>
-      </w:pPr>
-    </w:p>
-    <w:p>
-      <w:pPr>
-        <w:rPr>
-          <w:highlight w:val="yellow"/>
-          <w:lang w:val="es-ES"/>
-        </w:rPr>
-      </w:pPr>
-    </w:p>
-    <w:p>
-      <w:pPr>
-        <w:rPr>
-          <w:highlight w:val="yellow"/>
-          <w:lang w:val="es-ES"/>
-        </w:rPr>
-      </w:pPr>
-    </w:p>
-    <w:p>
-      <w:pPr>
-        <w:rPr>
-          <w:highlight w:val="yellow"/>
-          <w:lang w:val="es-ES"/>
-        </w:rPr>
-      </w:pPr>
-    </w:p>
-    <w:p>
-      <w:pPr>
-        <w:rPr>
-          <w:highlight w:val="yellow"/>
-          <w:lang w:val="es-ES"/>
-        </w:rPr>
-      </w:pPr>
-    </w:p>
-    <w:p>
-      <w:pPr>
-        <w:rPr>
-          <w:highlight w:val="yellow"/>
-          <w:lang w:val="es-ES"/>
-        </w:rPr>
-      </w:pPr>
-    </w:p>
-    <w:p>
-      <w:pPr>
-        <w:rPr>
-          <w:highlight w:val="yellow"/>
-          <w:lang w:val="es-ES"/>
-        </w:rPr>
-      </w:pPr>
-    </w:p>
-    <w:p>
-      <w:pPr>
-        <w:rPr>
-          <w:highlight w:val="yellow"/>
-          <w:lang w:val="es-ES"/>
-        </w:rPr>
-      </w:pPr>
-    </w:p>
-    <w:p>
-      <w:pPr>
-        <w:rPr>
-          <w:highlight w:val="yellow"/>
-          <w:lang w:val="es-ES"/>
-        </w:rPr>
-      </w:pPr>
-    </w:p>
-    <w:p>
-      <w:pPr>
-        <w:rPr>
-          <w:highlight w:val="yellow"/>
-          <w:lang w:val="es-ES"/>
-        </w:rPr>
-      </w:pPr>
-    </w:p>
-    <w:p>
-      <w:pPr>
-        <w:rPr>
-          <w:highlight w:val="yellow"/>
-          <w:lang w:val="es-ES"/>
-        </w:rPr>
-      </w:pPr>
-    </w:p>
-    <w:p>
-      <w:pPr>
-        <w:rPr>
-          <w:highlight w:val="yellow"/>
-          <w:lang w:val="es-ES"/>
-        </w:rPr>
-      </w:pPr>
-    </w:p>
-    <w:p>
-      <w:pPr>
-        <w:rPr>
-          <w:highlight w:val="yellow"/>
-          <w:lang w:val="es-ES"/>
-        </w:rPr>
-      </w:pPr>
-    </w:p>
-    <w:p>
-      <w:pPr>
-        <w:rPr>
-          <w:highlight w:val="yellow"/>
-          <w:lang w:val="es-ES"/>
-        </w:rPr>
-      </w:pPr>
-    </w:p>
-    <w:p>
-      <w:pPr>
-        <w:rPr>
-          <w:highlight w:val="yellow"/>
-          <w:lang w:val="es-ES"/>
-        </w:rPr>
-      </w:pPr>
-    </w:p>
-    <w:p>
-      <w:pPr>
-        <w:rPr>
-          <w:highlight w:val="yellow"/>
-          <w:lang w:val="es-ES"/>
-        </w:rPr>
-      </w:pPr>
-    </w:p>
-    <w:p>
-      <w:pPr>
-        <w:rPr>
-          <w:highlight w:val="yellow"/>
-          <w:lang w:val="es-ES"/>
-        </w:rPr>
-      </w:pPr>
-    </w:p>
-    <w:p>
-      <w:pPr>
-        <w:rPr>
-          <w:highlight w:val="yellow"/>
-          <w:lang w:val="es-ES"/>
-        </w:rPr>
-      </w:pPr>
-    </w:p>
-    <w:p>
-      <w:pPr>
-        <w:rPr>
-          <w:highlight w:val="yellow"/>
-          <w:lang w:val="es-ES"/>
-        </w:rPr>
-      </w:pPr>
-    </w:p>
-    <w:p>
-      <w:pPr>
-        <w:rPr>
-          <w:highlight w:val="yellow"/>
-          <w:lang w:val="es-ES"/>
-        </w:rPr>
-      </w:pPr>
-    </w:p>
-    <w:p>
-      <w:pPr>
-        <w:rPr>
-          <w:highlight w:val="yellow"/>
-          <w:lang w:val="es-ES"/>
-        </w:rPr>
-      </w:pPr>
-    </w:p>
-    <w:p>
-      <w:pPr>
-        <w:rPr>
-          <w:highlight w:val="yellow"/>
-          <w:lang w:val="es-ES"/>
-        </w:rPr>
-      </w:pPr>
-    </w:p>
-    <w:p>
-      <w:pPr>
-        <w:rPr>
-          <w:highlight w:val="yellow"/>
-          <w:lang w:val="es-ES"/>
-        </w:rPr>
-      </w:pPr>
-    </w:p>
-    <w:p>
-      <w:pPr>
-        <w:rPr>
-          <w:highlight w:val="yellow"/>
-          <w:lang w:val="es-ES"/>
-        </w:rPr>
-      </w:pPr>
-    </w:p>
-    <w:p>
-      <w:pPr>
-        <w:rPr>
-          <w:highlight w:val="yellow"/>
-          <w:lang w:val="es-ES"/>
-        </w:rPr>
-      </w:pPr>
-    </w:p>
-    <w:p>
-      <w:pPr>
-        <w:rPr>
-          <w:highlight w:val="yellow"/>
-          <w:lang w:val="es-ES"/>
-        </w:rPr>
-      </w:pPr>
-    </w:p>
-    <w:p>
-      <w:pPr>
-        <w:rPr>
-          <w:highlight w:val="yellow"/>
-          <w:lang w:val="es-ES"/>
-        </w:rPr>
-      </w:pPr>
-    </w:p>
-    <w:p>
-      <w:pPr>
-        <w:rPr>
-          <w:highlight w:val="yellow"/>
-          <w:lang w:val="es-ES"/>
-        </w:rPr>
-      </w:pPr>
-    </w:p>
-    <w:p>
-      <w:pPr>
-        <w:rPr>
-          <w:highlight w:val="yellow"/>
-          <w:lang w:val="es-ES"/>
-        </w:rPr>
-      </w:pPr>
-    </w:p>
-    <w:p>
-      <w:pPr>
-        <w:rPr>
-          <w:highlight w:val="yellow"/>
-          <w:lang w:val="es-ES"/>
-        </w:rPr>
-      </w:pPr>
-    </w:p>
-    <w:p>
-      <w:pPr>
-        <w:rPr>
-          <w:highlight w:val="yellow"/>
-          <w:lang w:val="es-ES"/>
-        </w:rPr>
-      </w:pPr>
-    </w:p>
-    <w:p>
-      <w:pPr>
-        <w:rPr>
-          <w:highlight w:val="yellow"/>
-          <w:lang w:val="es-ES"/>
-        </w:rPr>
-      </w:pPr>
-    </w:p>
-    <w:p>
-      <w:pPr>
-        <w:rPr>
-          <w:highlight w:val="yellow"/>
-          <w:lang w:val="es-ES"/>
-        </w:rPr>
-      </w:pPr>
-    </w:p>
-    <w:p>
-      <w:pPr>
-        <w:rPr>
-          <w:highlight w:val="yellow"/>
-          <w:lang w:val="es-ES"/>
-        </w:rPr>
-      </w:pPr>
-    </w:p>
-    <w:p>
-      <w:pPr>
-        <w:rPr>
-          <w:highlight w:val="yellow"/>
-          <w:lang w:val="es-ES"/>
-        </w:rPr>
-      </w:pPr>
-    </w:p>
-    <w:p>
-      <w:pPr>
-        <w:rPr>
-          <w:highlight w:val="yellow"/>
-          <w:lang w:val="es-ES"/>
-        </w:rPr>
-      </w:pPr>
-    </w:p>
-    <w:p>
-      <w:pPr>
-        <w:rPr>
-          <w:highlight w:val="yellow"/>
-          <w:lang w:val="es-ES"/>
-        </w:rPr>
-      </w:pPr>
-    </w:p>
-    <w:p>
-      <w:pPr>
-        <w:rPr>
-          <w:highlight w:val="yellow"/>
-          <w:lang w:val="es-ES"/>
-        </w:rPr>
-      </w:pPr>
-    </w:p>
-    <w:p>
-      <w:pPr>
-        <w:rPr>
-          <w:highlight w:val="yellow"/>
-          <w:lang w:val="es-ES"/>
-        </w:rPr>
-      </w:pPr>
-    </w:p>
-    <w:p>
-      <w:pPr>
-        <w:rPr>
-          <w:highlight w:val="yellow"/>
-          <w:lang w:val="es-ES"/>
-        </w:rPr>
-      </w:pPr>
-    </w:p>
-    <w:p>
-      <w:pPr>
-        <w:rPr>
-          <w:highlight w:val="yellow"/>
-          <w:lang w:val="es-ES"/>
-        </w:rPr>
-      </w:pPr>
-    </w:p>
-    <w:p>
-      <w:pPr>
-        <w:rPr>
-          <w:highlight w:val="yellow"/>
-          <w:lang w:val="es-ES"/>
-        </w:rPr>
-      </w:pPr>
-    </w:p>
-    <w:p>
-      <w:pPr>
-        <w:rPr>
-          <w:highlight w:val="yellow"/>
-          <w:lang w:val="es-ES"/>
-        </w:rPr>
-      </w:pPr>
-    </w:p>
-    <w:p>
-      <w:pPr>
-        <w:rPr>
-          <w:highlight w:val="yellow"/>
-          <w:lang w:val="es-ES"/>
-        </w:rPr>
-      </w:pPr>
-    </w:p>
-    <w:p>
-      <w:pPr>
-        <w:rPr>
-          <w:highlight w:val="yellow"/>
-          <w:lang w:val="es-ES"/>
-        </w:rPr>
-      </w:pPr>
-    </w:p>
-    <w:p>
-      <w:pPr>
-        <w:rPr>
-          <w:highlight w:val="yellow"/>
-          <w:lang w:val="es-ES"/>
-        </w:rPr>
-      </w:pPr>
-    </w:p>
-    <w:p>
-      <w:pPr>
-        <w:rPr>
-          <w:highlight w:val="yellow"/>
-          <w:lang w:val="es-ES"/>
-        </w:rPr>
-      </w:pPr>
-    </w:p>
-    <w:p>
-      <w:pPr>
-        <w:rPr>
-          <w:highlight w:val="yellow"/>
-          <w:lang w:val="es-ES"/>
-        </w:rPr>
-      </w:pPr>
-    </w:p>
-    <w:p>
-      <w:pPr>
-        <w:rPr>
-          <w:highlight w:val="yellow"/>
-          <w:lang w:val="es-ES"/>
-        </w:rPr>
-      </w:pPr>
-    </w:p>
-    <w:p>
-      <w:pPr>
-        <w:rPr>
-          <w:highlight w:val="yellow"/>
-          <w:lang w:val="es-ES"/>
-        </w:rPr>
-      </w:pPr>
-    </w:p>
-    <w:p>
-      <w:pPr>
-        <w:rPr>
-          <w:highlight w:val="yellow"/>
-          <w:lang w:val="es-ES"/>
-        </w:rPr>
-      </w:pPr>
-    </w:p>
-    <w:p>
-      <w:pPr>
-        <w:rPr>
-          <w:highlight w:val="yellow"/>
-          <w:lang w:val="es-ES"/>
-        </w:rPr>
-      </w:pPr>
-    </w:p>
-    <w:p>
-      <w:pPr>
-        <w:rPr>
-          <w:highlight w:val="yellow"/>
-          <w:lang w:val="es-ES"/>
-        </w:rPr>
-      </w:pPr>
-      <w:r>
-        <w:rPr>
-          <w:highlight w:val="yellow"/>
-          <w:lang w:val="es-ES"/>
-        </w:rPr>
-        <w:t xml:space="preserve">HIPOTESIS </w:t>
+        <w:t>1</w:t>
       </w:r>
     </w:p>
     <w:p>
@@ -730,6 +159,7 @@
           <w:lang w:val="es-ES"/>
         </w:rPr>
       </w:pPr>
+      <w:proofErr w:type="spellStart"/>
       <w:r>
         <w:rPr>
           <w:rFonts w:ascii="Arial" w:hAnsi="Arial" w:cs="Arial"/>
@@ -737,7 +167,17 @@
           <w:u w:val="single"/>
           <w:lang w:val="es-ES"/>
         </w:rPr>
-        <w:t>Hipotesis:</w:t>
+        <w:t>Hipotesis</w:t>
+      </w:r>
+      <w:proofErr w:type="spellEnd"/>
+      <w:r>
+        <w:rPr>
+          <w:rFonts w:ascii="Arial" w:hAnsi="Arial" w:cs="Arial"/>
+          <w:highlight w:val="cyan"/>
+          <w:u w:val="single"/>
+          <w:lang w:val="es-ES"/>
+        </w:rPr>
+        <w:t>:</w:t>
       </w:r>
     </w:p>
     <w:p>
@@ -761,13 +201,23 @@
         </w:rPr>
         <w:t xml:space="preserve">omo se puede ver en las mediciones, en el cuadro naranja, el método </w:t>
       </w:r>
+      <w:proofErr w:type="spellStart"/>
       <w:r>
         <w:rPr>
           <w:rFonts w:ascii="Arial" w:hAnsi="Arial" w:cs="Arial"/>
           <w:highlight w:val="green"/>
           <w:lang w:val="es-ES"/>
         </w:rPr>
-        <w:t>UpdateOn()</w:t>
+        <w:t>UpdateOn</w:t>
+      </w:r>
+      <w:proofErr w:type="spellEnd"/>
+      <w:r>
+        <w:rPr>
+          <w:rFonts w:ascii="Arial" w:hAnsi="Arial" w:cs="Arial"/>
+          <w:highlight w:val="green"/>
+          <w:lang w:val="es-ES"/>
+        </w:rPr>
+        <w:t>()</w:t>
       </w:r>
       <w:r>
         <w:rPr>
@@ -776,13 +226,23 @@
         </w:rPr>
         <w:t xml:space="preserve"> de las Hormigas llama a 2 métodos que están retrasando el programa, a </w:t>
       </w:r>
+      <w:proofErr w:type="spellStart"/>
       <w:r>
         <w:rPr>
           <w:rFonts w:ascii="Arial" w:hAnsi="Arial" w:cs="Arial"/>
           <w:highlight w:val="green"/>
           <w:lang w:val="es-ES"/>
         </w:rPr>
-        <w:t>CheckFood()</w:t>
+        <w:t>CheckFood</w:t>
+      </w:r>
+      <w:proofErr w:type="spellEnd"/>
+      <w:r>
+        <w:rPr>
+          <w:rFonts w:ascii="Arial" w:hAnsi="Arial" w:cs="Arial"/>
+          <w:highlight w:val="green"/>
+          <w:lang w:val="es-ES"/>
+        </w:rPr>
+        <w:t>()</w:t>
       </w:r>
       <w:r>
         <w:rPr>
@@ -791,13 +251,48 @@
         </w:rPr>
         <w:t xml:space="preserve"> y a </w:t>
       </w:r>
+      <w:proofErr w:type="spellStart"/>
       <w:r>
         <w:rPr>
           <w:rFonts w:ascii="Arial" w:hAnsi="Arial" w:cs="Arial"/>
           <w:highlight w:val="green"/>
           <w:lang w:val="es-ES"/>
         </w:rPr>
-        <w:t>CheckPheromone()</w:t>
+        <w:t>CheckPheromone</w:t>
+      </w:r>
+      <w:proofErr w:type="spellEnd"/>
+      <w:r>
+        <w:rPr>
+          <w:rFonts w:ascii="Arial" w:hAnsi="Arial" w:cs="Arial"/>
+          <w:highlight w:val="green"/>
+          <w:lang w:val="es-ES"/>
+        </w:rPr>
+        <w:t>()</w:t>
+      </w:r>
+      <w:r>
+        <w:rPr>
+          <w:rFonts w:ascii="Arial" w:hAnsi="Arial" w:cs="Arial"/>
+          <w:lang w:val="es-ES"/>
+        </w:rPr>
+        <w:t xml:space="preserve">, estos 2 métodos, a su vez, llaman al método </w:t>
+      </w:r>
+      <w:proofErr w:type="spellStart"/>
+      <w:r>
+        <w:rPr>
+          <w:rFonts w:ascii="Arial" w:hAnsi="Arial" w:cs="Arial"/>
+          <w:highlight w:val="green"/>
+          <w:lang w:val="es-ES"/>
+        </w:rPr>
+        <w:t>FindNear</w:t>
+      </w:r>
+      <w:proofErr w:type="spellEnd"/>
+      <w:r>
+        <w:rPr>
+          <w:rFonts w:ascii="Arial" w:hAnsi="Arial" w:cs="Arial"/>
+          <w:highlight w:val="green"/>
+          <w:lang w:val="es-ES"/>
+        </w:rPr>
+        <w:t>()</w:t>
       </w:r>
       <w:r>
         <w:rPr>
@@ -811,78 +306,194 @@
       <w:pPr>
         <w:rPr>
           <w:rFonts w:ascii="Arial" w:hAnsi="Arial" w:cs="Arial"/>
+          <w:lang w:val="es-ES"/>
+        </w:rPr>
+      </w:pPr>
+      <w:r>
+        <w:rPr>
+          <w:rFonts w:ascii="Arial" w:hAnsi="Arial" w:cs="Arial"/>
+          <w:lang w:val="es-ES"/>
+        </w:rPr>
+        <w:t xml:space="preserve">Este método calcula el rango que tiene la Hormiga y luego llama a </w:t>
+      </w:r>
+      <w:proofErr w:type="spellStart"/>
+      <w:r>
+        <w:rPr>
+          <w:rFonts w:ascii="Arial" w:hAnsi="Arial" w:cs="Arial"/>
+          <w:highlight w:val="green"/>
+          <w:lang w:val="es-ES"/>
+        </w:rPr>
+        <w:t>GameObjectsNear</w:t>
+      </w:r>
+      <w:proofErr w:type="spellEnd"/>
+      <w:r>
+        <w:rPr>
+          <w:rFonts w:ascii="Arial" w:hAnsi="Arial" w:cs="Arial"/>
+          <w:highlight w:val="green"/>
+          <w:lang w:val="es-ES"/>
+        </w:rPr>
+        <w:t>()</w:t>
+      </w:r>
+      <w:r>
+        <w:rPr>
+          <w:rFonts w:ascii="Arial" w:hAnsi="Arial" w:cs="Arial"/>
+          <w:lang w:val="es-ES"/>
+        </w:rPr>
+        <w:t xml:space="preserve"> donde se recorre la lista de todos los objetos para encontrar el </w:t>
+      </w:r>
+      <w:proofErr w:type="spellStart"/>
+      <w:r>
+        <w:rPr>
+          <w:rFonts w:ascii="Arial" w:hAnsi="Arial" w:cs="Arial"/>
+          <w:highlight w:val="green"/>
+          <w:lang w:val="es-ES"/>
+        </w:rPr>
+        <w:t>Food</w:t>
+      </w:r>
+      <w:proofErr w:type="spellEnd"/>
+      <w:r>
+        <w:rPr>
+          <w:rFonts w:ascii="Arial" w:hAnsi="Arial" w:cs="Arial"/>
+          <w:lang w:val="es-ES"/>
+        </w:rPr>
+        <w:t xml:space="preserve"> que puede comer.</w:t>
+      </w:r>
+    </w:p>
+    <w:p>
+      <w:pPr>
+        <w:rPr>
+          <w:rFonts w:ascii="Arial" w:hAnsi="Arial" w:cs="Arial"/>
+          <w:lang w:val="es-ES"/>
+        </w:rPr>
+      </w:pPr>
+    </w:p>
+    <w:p>
+      <w:pPr>
+        <w:rPr>
+          <w:rFonts w:ascii="Arial" w:hAnsi="Arial" w:cs="Arial"/>
+          <w:lang w:val="es-ES"/>
+        </w:rPr>
+      </w:pPr>
+      <w:r>
+        <w:rPr>
+          <w:rFonts w:ascii="Arial" w:hAnsi="Arial" w:cs="Arial"/>
+          <w:lang w:val="es-ES"/>
+        </w:rPr>
+        <w:t xml:space="preserve">El problema de esto es que ocurre con cada hormiga, entonces se esta recorriendo la lista de objetos constantemente buscando el </w:t>
+      </w:r>
+      <w:proofErr w:type="spellStart"/>
+      <w:r>
+        <w:rPr>
+          <w:rFonts w:ascii="Arial" w:hAnsi="Arial" w:cs="Arial"/>
+          <w:highlight w:val="green"/>
+          <w:lang w:val="es-ES"/>
+        </w:rPr>
+        <w:t>Food</w:t>
+      </w:r>
+      <w:proofErr w:type="spellEnd"/>
+      <w:r>
+        <w:rPr>
+          <w:rFonts w:ascii="Arial" w:hAnsi="Arial" w:cs="Arial"/>
+          <w:lang w:val="es-ES"/>
+        </w:rPr>
+        <w:t xml:space="preserve">, esto ocurre en los 2 </w:t>
+      </w:r>
+      <w:r>
+        <w:rPr>
+          <w:rFonts w:ascii="Arial" w:hAnsi="Arial" w:cs="Arial"/>
+          <w:highlight w:val="green"/>
+          <w:lang w:val="es-ES"/>
+        </w:rPr>
+        <w:t>métodos</w:t>
+      </w:r>
+      <w:r>
+        <w:rPr>
+          <w:rFonts w:ascii="Arial" w:hAnsi="Arial" w:cs="Arial"/>
+          <w:lang w:val="es-ES"/>
+        </w:rPr>
+        <w:t>.</w:t>
+      </w:r>
+    </w:p>
+    <w:p>
+      <w:pPr>
+        <w:rPr>
+          <w:rFonts w:ascii="Arial" w:hAnsi="Arial" w:cs="Arial"/>
+          <w:lang w:val="es-ES"/>
+        </w:rPr>
+      </w:pPr>
+    </w:p>
+    <w:p>
+      <w:pPr>
+        <w:rPr>
+          <w:rFonts w:ascii="Arial" w:hAnsi="Arial" w:cs="Arial"/>
+          <w:u w:val="single"/>
+          <w:lang w:val="es-ES"/>
+        </w:rPr>
+      </w:pPr>
+      <w:r>
+        <w:rPr>
+          <w:rFonts w:ascii="Arial" w:hAnsi="Arial" w:cs="Arial"/>
           <w:highlight w:val="cyan"/>
-          <w:lang w:val="es-ES"/>
-        </w:rPr>
-      </w:pPr>
+          <w:u w:val="single"/>
+          <w:lang w:val="es-ES"/>
+        </w:rPr>
+        <w:t xml:space="preserve">Solución Propuesta: </w:t>
+      </w:r>
+    </w:p>
+    <w:p>
+      <w:pPr>
+        <w:rPr>
+          <w:rFonts w:ascii="Arial" w:hAnsi="Arial" w:cs="Arial"/>
+          <w:lang w:val="es-ES"/>
+        </w:rPr>
+      </w:pPr>
+      <w:r>
+        <w:rPr>
+          <w:rFonts w:ascii="Arial" w:hAnsi="Arial" w:cs="Arial"/>
+          <w:lang w:val="es-ES"/>
+        </w:rPr>
+        <w:t xml:space="preserve">La solución que propongo es almacenar la </w:t>
+      </w:r>
+      <w:proofErr w:type="spellStart"/>
+      <w:r>
+        <w:rPr>
+          <w:rFonts w:ascii="Arial" w:hAnsi="Arial" w:cs="Arial"/>
+          <w:highlight w:val="green"/>
+          <w:lang w:val="es-ES"/>
+        </w:rPr>
+        <w:t>Food</w:t>
+      </w:r>
+      <w:proofErr w:type="spellEnd"/>
+      <w:r>
+        <w:rPr>
+          <w:rFonts w:ascii="Arial" w:hAnsi="Arial" w:cs="Arial"/>
+          <w:lang w:val="es-ES"/>
+        </w:rPr>
+        <w:t xml:space="preserve"> en una matriz según su posición para que las hormigas puedan acceder de manera directa a la misma.</w:t>
+      </w:r>
     </w:p>
     <w:p>
       <w:pPr>
         <w:rPr>
           <w:rFonts w:ascii="Arial" w:hAnsi="Arial" w:cs="Arial"/>
           <w:highlight w:val="cyan"/>
-          <w:lang w:val="es-ES"/>
-        </w:rPr>
-      </w:pPr>
-    </w:p>
-    <w:p>
-      <w:pPr>
+          <w:u w:val="single"/>
+          <w:lang w:val="es-ES"/>
+        </w:rPr>
+      </w:pPr>
+    </w:p>
+    <w:p>
+      <w:pPr>
+        <w:rPr>
+          <w:rFonts w:ascii="Arial" w:hAnsi="Arial" w:cs="Arial"/>
+          <w:u w:val="single"/>
+          <w:lang w:val="es-ES"/>
+        </w:rPr>
+      </w:pPr>
+      <w:r>
         <w:rPr>
           <w:rFonts w:ascii="Arial" w:hAnsi="Arial" w:cs="Arial"/>
           <w:highlight w:val="cyan"/>
-          <w:lang w:val="es-ES"/>
-        </w:rPr>
-      </w:pPr>
-    </w:p>
-    <w:p>
-      <w:pPr>
-        <w:rPr>
-          <w:rFonts w:ascii="Arial" w:hAnsi="Arial" w:cs="Arial"/>
-          <w:highlight w:val="cyan"/>
-          <w:lang w:val="es-ES"/>
-        </w:rPr>
-      </w:pPr>
-    </w:p>
-    <w:p>
-      <w:pPr>
-        <w:rPr>
-          <w:rFonts w:ascii="Arial" w:hAnsi="Arial" w:cs="Arial"/>
-          <w:highlight w:val="cyan"/>
-          <w:u w:val="single"/>
-          <w:lang w:val="es-ES"/>
-        </w:rPr>
-      </w:pPr>
-      <w:r>
-        <w:rPr>
-          <w:rFonts w:ascii="Arial" w:hAnsi="Arial" w:cs="Arial"/>
-          <w:highlight w:val="cyan"/>
-          <w:u w:val="single"/>
-          <w:lang w:val="es-ES"/>
-        </w:rPr>
-        <w:t xml:space="preserve">Solución Propuesta: </w:t>
-      </w:r>
-    </w:p>
-    <w:p>
-      <w:pPr>
-        <w:rPr>
-          <w:rFonts w:ascii="Arial" w:hAnsi="Arial" w:cs="Arial"/>
-          <w:highlight w:val="cyan"/>
-          <w:lang w:val="es-ES"/>
-        </w:rPr>
-      </w:pPr>
-    </w:p>
-    <w:p>
-      <w:pPr>
-        <w:rPr>
-          <w:rFonts w:ascii="Arial" w:hAnsi="Arial" w:cs="Arial"/>
-          <w:u w:val="single"/>
-          <w:lang w:val="es-ES"/>
-        </w:rPr>
-      </w:pPr>
-      <w:r>
-        <w:rPr>
-          <w:rFonts w:ascii="Arial" w:hAnsi="Arial" w:cs="Arial"/>
-          <w:highlight w:val="cyan"/>
           <w:u w:val="single"/>
           <w:lang w:val="es-ES"/>
         </w:rPr>
@@ -893,10 +504,89 @@
       <w:pPr>
         <w:rPr>
           <w:rFonts w:ascii="Arial" w:hAnsi="Arial" w:cs="Arial"/>
-          <w:u w:val="single"/>
-          <w:lang w:val="es-ES"/>
-        </w:rPr>
-      </w:pPr>
+          <w:lang w:val="es-ES"/>
+        </w:rPr>
+      </w:pPr>
+      <w:r>
+        <w:rPr>
+          <w:rFonts w:ascii="Arial" w:hAnsi="Arial" w:cs="Arial"/>
+          <w:lang w:val="es-ES"/>
+        </w:rPr>
+        <w:t xml:space="preserve">Realice un </w:t>
+      </w:r>
+      <w:proofErr w:type="spellStart"/>
+      <w:r>
+        <w:rPr>
+          <w:rFonts w:ascii="Arial" w:hAnsi="Arial" w:cs="Arial"/>
+          <w:lang w:val="es-ES"/>
+        </w:rPr>
+        <w:t>revert</w:t>
+      </w:r>
+      <w:proofErr w:type="spellEnd"/>
+      <w:r>
+        <w:rPr>
+          <w:rFonts w:ascii="Arial" w:hAnsi="Arial" w:cs="Arial"/>
+          <w:lang w:val="es-ES"/>
+        </w:rPr>
+        <w:t xml:space="preserve"> del código</w:t>
+      </w:r>
+      <w:r>
+        <w:rPr>
+          <w:rFonts w:ascii="Arial" w:hAnsi="Arial" w:cs="Arial"/>
+          <w:lang w:val="es-ES"/>
+        </w:rPr>
+        <w:t xml:space="preserve">, porque no logre implementar la solución de forma correcta, logre que el programa arrancara </w:t>
+      </w:r>
+      <w:r>
+        <w:rPr>
+          <w:rFonts w:ascii="Arial" w:hAnsi="Arial" w:cs="Arial"/>
+          <w:lang w:val="es-ES"/>
+        </w:rPr>
+        <w:t>más</w:t>
+      </w:r>
+      <w:r>
+        <w:rPr>
+          <w:rFonts w:ascii="Arial" w:hAnsi="Arial" w:cs="Arial"/>
+          <w:lang w:val="es-ES"/>
+        </w:rPr>
+        <w:t xml:space="preserve"> rápido, pero al segundo tira un error de tipo “</w:t>
+      </w:r>
+      <w:proofErr w:type="spellStart"/>
+      <w:r>
+        <w:rPr>
+          <w:rFonts w:ascii="Arial" w:hAnsi="Arial" w:cs="Arial"/>
+          <w:color w:val="3C4043"/>
+          <w:spacing w:val="3"/>
+          <w:sz w:val="21"/>
+          <w:szCs w:val="21"/>
+        </w:rPr>
+        <w:t>System.IndexOutOfRangeException</w:t>
+      </w:r>
+      <w:proofErr w:type="spellEnd"/>
+      <w:r>
+        <w:rPr>
+          <w:rFonts w:ascii="Arial" w:hAnsi="Arial" w:cs="Arial"/>
+          <w:color w:val="3C4043"/>
+          <w:spacing w:val="3"/>
+          <w:sz w:val="21"/>
+          <w:szCs w:val="21"/>
+        </w:rPr>
+        <w:t>.</w:t>
+      </w:r>
+      <w:r>
+        <w:rPr>
+          <w:rFonts w:ascii="Arial" w:hAnsi="Arial" w:cs="Arial"/>
+          <w:lang w:val="es-ES"/>
+        </w:rPr>
+        <w:t>”</w:t>
+      </w:r>
+      <w:r>
+        <w:rPr>
+          <w:rFonts w:ascii="Arial" w:hAnsi="Arial" w:cs="Arial"/>
+          <w:lang w:val="es-ES"/>
+        </w:rPr>
+        <w:t xml:space="preserve"> </w:t>
+      </w:r>
     </w:p>
     <w:p>
       <w:pPr>
@@ -1542,6 +1232,7 @@
           <w:lang w:val="es-ES"/>
         </w:rPr>
       </w:pPr>
+      <w:proofErr w:type="spellStart"/>
       <w:r>
         <w:rPr>
           <w:rFonts w:ascii="Arial" w:hAnsi="Arial" w:cs="Arial"/>
@@ -1549,7 +1240,17 @@
           <w:u w:val="single"/>
           <w:lang w:val="es-ES"/>
         </w:rPr>
-        <w:t>Hipotesis:</w:t>
+        <w:t>Hipotesis</w:t>
+      </w:r>
+      <w:proofErr w:type="spellEnd"/>
+      <w:r>
+        <w:rPr>
+          <w:rFonts w:ascii="Arial" w:hAnsi="Arial" w:cs="Arial"/>
+          <w:highlight w:val="cyan"/>
+          <w:u w:val="single"/>
+          <w:lang w:val="es-ES"/>
+        </w:rPr>
+        <w:t>:</w:t>
       </w:r>
     </w:p>
     <w:p>

</xml_diff>

<commit_message>
Hipotesis 2 y actualizacion de documentacion: Los cambios fueron positivos.
</commit_message>
<xml_diff>
--- a/Parcial 2 Documentación.docx
+++ b/Parcial 2 Documentación.docx
@@ -202,6 +202,7 @@
         <w:t xml:space="preserve">omo se puede ver en las mediciones, en el cuadro naranja, el método </w:t>
       </w:r>
       <w:proofErr w:type="spellStart"/>
+      <w:proofErr w:type="gramStart"/>
       <w:r>
         <w:rPr>
           <w:rFonts w:ascii="Arial" w:hAnsi="Arial" w:cs="Arial"/>
@@ -217,6 +218,40 @@
           <w:highlight w:val="green"/>
           <w:lang w:val="es-ES"/>
         </w:rPr>
+        <w:t>(</w:t>
+      </w:r>
+      <w:proofErr w:type="gramEnd"/>
+      <w:r>
+        <w:rPr>
+          <w:rFonts w:ascii="Arial" w:hAnsi="Arial" w:cs="Arial"/>
+          <w:highlight w:val="green"/>
+          <w:lang w:val="es-ES"/>
+        </w:rPr>
+        <w:t>)</w:t>
+      </w:r>
+      <w:r>
+        <w:rPr>
+          <w:rFonts w:ascii="Arial" w:hAnsi="Arial" w:cs="Arial"/>
+          <w:lang w:val="es-ES"/>
+        </w:rPr>
+        <w:t xml:space="preserve"> de las Hormigas llama a 2 métodos que están retrasando el programa, a </w:t>
+      </w:r>
+      <w:proofErr w:type="spellStart"/>
+      <w:r>
+        <w:rPr>
+          <w:rFonts w:ascii="Arial" w:hAnsi="Arial" w:cs="Arial"/>
+          <w:highlight w:val="green"/>
+          <w:lang w:val="es-ES"/>
+        </w:rPr>
+        <w:t>CheckFood</w:t>
+      </w:r>
+      <w:proofErr w:type="spellEnd"/>
+      <w:r>
+        <w:rPr>
+          <w:rFonts w:ascii="Arial" w:hAnsi="Arial" w:cs="Arial"/>
+          <w:highlight w:val="green"/>
+          <w:lang w:val="es-ES"/>
+        </w:rPr>
         <w:t>()</w:t>
       </w:r>
       <w:r>
@@ -224,16 +259,16 @@
           <w:rFonts w:ascii="Arial" w:hAnsi="Arial" w:cs="Arial"/>
           <w:lang w:val="es-ES"/>
         </w:rPr>
-        <w:t xml:space="preserve"> de las Hormigas llama a 2 métodos que están retrasando el programa, a </w:t>
-      </w:r>
-      <w:proofErr w:type="spellStart"/>
-      <w:r>
-        <w:rPr>
-          <w:rFonts w:ascii="Arial" w:hAnsi="Arial" w:cs="Arial"/>
-          <w:highlight w:val="green"/>
-          <w:lang w:val="es-ES"/>
-        </w:rPr>
-        <w:t>CheckFood</w:t>
+        <w:t xml:space="preserve"> y a </w:t>
+      </w:r>
+      <w:proofErr w:type="spellStart"/>
+      <w:r>
+        <w:rPr>
+          <w:rFonts w:ascii="Arial" w:hAnsi="Arial" w:cs="Arial"/>
+          <w:highlight w:val="green"/>
+          <w:lang w:val="es-ES"/>
+        </w:rPr>
+        <w:t>CheckPheromone</w:t>
       </w:r>
       <w:proofErr w:type="spellEnd"/>
       <w:r>
@@ -249,16 +284,16 @@
           <w:rFonts w:ascii="Arial" w:hAnsi="Arial" w:cs="Arial"/>
           <w:lang w:val="es-ES"/>
         </w:rPr>
-        <w:t xml:space="preserve"> y a </w:t>
-      </w:r>
-      <w:proofErr w:type="spellStart"/>
-      <w:r>
-        <w:rPr>
-          <w:rFonts w:ascii="Arial" w:hAnsi="Arial" w:cs="Arial"/>
-          <w:highlight w:val="green"/>
-          <w:lang w:val="es-ES"/>
-        </w:rPr>
-        <w:t>CheckPheromone</w:t>
+        <w:t xml:space="preserve">, estos 2 métodos, a su vez, llaman al método </w:t>
+      </w:r>
+      <w:proofErr w:type="spellStart"/>
+      <w:r>
+        <w:rPr>
+          <w:rFonts w:ascii="Arial" w:hAnsi="Arial" w:cs="Arial"/>
+          <w:highlight w:val="green"/>
+          <w:lang w:val="es-ES"/>
+        </w:rPr>
+        <w:t>FindNear</w:t>
       </w:r>
       <w:proofErr w:type="spellEnd"/>
       <w:r>
@@ -274,31 +309,6 @@
           <w:rFonts w:ascii="Arial" w:hAnsi="Arial" w:cs="Arial"/>
           <w:lang w:val="es-ES"/>
         </w:rPr>
-        <w:t xml:space="preserve">, estos 2 métodos, a su vez, llaman al método </w:t>
-      </w:r>
-      <w:proofErr w:type="spellStart"/>
-      <w:r>
-        <w:rPr>
-          <w:rFonts w:ascii="Arial" w:hAnsi="Arial" w:cs="Arial"/>
-          <w:highlight w:val="green"/>
-          <w:lang w:val="es-ES"/>
-        </w:rPr>
-        <w:t>FindNear</w:t>
-      </w:r>
-      <w:proofErr w:type="spellEnd"/>
-      <w:r>
-        <w:rPr>
-          <w:rFonts w:ascii="Arial" w:hAnsi="Arial" w:cs="Arial"/>
-          <w:highlight w:val="green"/>
-          <w:lang w:val="es-ES"/>
-        </w:rPr>
-        <w:t>()</w:t>
-      </w:r>
-      <w:r>
-        <w:rPr>
-          <w:rFonts w:ascii="Arial" w:hAnsi="Arial" w:cs="Arial"/>
-          <w:lang w:val="es-ES"/>
-        </w:rPr>
         <w:t>.</w:t>
       </w:r>
     </w:p>
@@ -317,6 +327,7 @@
         <w:t xml:space="preserve">Este método calcula el rango que tiene la Hormiga y luego llama a </w:t>
       </w:r>
       <w:proofErr w:type="spellStart"/>
+      <w:proofErr w:type="gramStart"/>
       <w:r>
         <w:rPr>
           <w:rFonts w:ascii="Arial" w:hAnsi="Arial" w:cs="Arial"/>
@@ -332,7 +343,16 @@
           <w:highlight w:val="green"/>
           <w:lang w:val="es-ES"/>
         </w:rPr>
-        <w:t>()</w:t>
+        <w:t>(</w:t>
+      </w:r>
+      <w:proofErr w:type="gramEnd"/>
+      <w:r>
+        <w:rPr>
+          <w:rFonts w:ascii="Arial" w:hAnsi="Arial" w:cs="Arial"/>
+          <w:highlight w:val="green"/>
+          <w:lang w:val="es-ES"/>
+        </w:rPr>
+        <w:t>)</w:t>
       </w:r>
       <w:r>
         <w:rPr>
@@ -549,7 +569,23 @@
           <w:rFonts w:ascii="Arial" w:hAnsi="Arial" w:cs="Arial"/>
           <w:lang w:val="es-ES"/>
         </w:rPr>
-        <w:t xml:space="preserve"> rápido, pero al segundo tira un error de tipo “</w:t>
+        <w:t xml:space="preserve"> rápido, pero al </w:t>
+      </w:r>
+      <w:proofErr w:type="gramStart"/>
+      <w:r>
+        <w:rPr>
+          <w:rFonts w:ascii="Arial" w:hAnsi="Arial" w:cs="Arial"/>
+          <w:lang w:val="es-ES"/>
+        </w:rPr>
+        <w:t>segundo tira</w:t>
+      </w:r>
+      <w:proofErr w:type="gramEnd"/>
+      <w:r>
+        <w:rPr>
+          <w:rFonts w:ascii="Arial" w:hAnsi="Arial" w:cs="Arial"/>
+          <w:lang w:val="es-ES"/>
+        </w:rPr>
+        <w:t xml:space="preserve"> un error de tipo “</w:t>
       </w:r>
       <w:proofErr w:type="spellStart"/>
       <w:r>
@@ -618,573 +654,6 @@
     <w:p>
       <w:pPr>
         <w:rPr>
-          <w:rFonts w:ascii="Arial" w:hAnsi="Arial" w:cs="Arial"/>
-          <w:u w:val="single"/>
-          <w:lang w:val="es-ES"/>
-        </w:rPr>
-      </w:pPr>
-    </w:p>
-    <w:p>
-      <w:pPr>
-        <w:rPr>
-          <w:rFonts w:ascii="Arial" w:hAnsi="Arial" w:cs="Arial"/>
-          <w:u w:val="single"/>
-          <w:lang w:val="es-ES"/>
-        </w:rPr>
-      </w:pPr>
-    </w:p>
-    <w:p>
-      <w:pPr>
-        <w:rPr>
-          <w:rFonts w:ascii="Arial" w:hAnsi="Arial" w:cs="Arial"/>
-          <w:u w:val="single"/>
-          <w:lang w:val="es-ES"/>
-        </w:rPr>
-      </w:pPr>
-    </w:p>
-    <w:p>
-      <w:pPr>
-        <w:rPr>
-          <w:rFonts w:ascii="Arial" w:hAnsi="Arial" w:cs="Arial"/>
-          <w:u w:val="single"/>
-          <w:lang w:val="es-ES"/>
-        </w:rPr>
-      </w:pPr>
-    </w:p>
-    <w:p>
-      <w:pPr>
-        <w:rPr>
-          <w:rFonts w:ascii="Arial" w:hAnsi="Arial" w:cs="Arial"/>
-          <w:u w:val="single"/>
-          <w:lang w:val="es-ES"/>
-        </w:rPr>
-      </w:pPr>
-    </w:p>
-    <w:p>
-      <w:pPr>
-        <w:rPr>
-          <w:rFonts w:ascii="Arial" w:hAnsi="Arial" w:cs="Arial"/>
-          <w:u w:val="single"/>
-          <w:lang w:val="es-ES"/>
-        </w:rPr>
-      </w:pPr>
-    </w:p>
-    <w:p>
-      <w:pPr>
-        <w:rPr>
-          <w:rFonts w:ascii="Arial" w:hAnsi="Arial" w:cs="Arial"/>
-          <w:u w:val="single"/>
-          <w:lang w:val="es-ES"/>
-        </w:rPr>
-      </w:pPr>
-    </w:p>
-    <w:p>
-      <w:pPr>
-        <w:rPr>
-          <w:rFonts w:ascii="Arial" w:hAnsi="Arial" w:cs="Arial"/>
-          <w:u w:val="single"/>
-          <w:lang w:val="es-ES"/>
-        </w:rPr>
-      </w:pPr>
-    </w:p>
-    <w:p>
-      <w:pPr>
-        <w:rPr>
-          <w:rFonts w:ascii="Arial" w:hAnsi="Arial" w:cs="Arial"/>
-          <w:u w:val="single"/>
-          <w:lang w:val="es-ES"/>
-        </w:rPr>
-      </w:pPr>
-    </w:p>
-    <w:p>
-      <w:pPr>
-        <w:rPr>
-          <w:rFonts w:ascii="Arial" w:hAnsi="Arial" w:cs="Arial"/>
-          <w:u w:val="single"/>
-          <w:lang w:val="es-ES"/>
-        </w:rPr>
-      </w:pPr>
-    </w:p>
-    <w:p>
-      <w:pPr>
-        <w:rPr>
-          <w:rFonts w:ascii="Arial" w:hAnsi="Arial" w:cs="Arial"/>
-          <w:u w:val="single"/>
-          <w:lang w:val="es-ES"/>
-        </w:rPr>
-      </w:pPr>
-    </w:p>
-    <w:p>
-      <w:pPr>
-        <w:rPr>
-          <w:rFonts w:ascii="Arial" w:hAnsi="Arial" w:cs="Arial"/>
-          <w:u w:val="single"/>
-          <w:lang w:val="es-ES"/>
-        </w:rPr>
-      </w:pPr>
-    </w:p>
-    <w:p>
-      <w:pPr>
-        <w:rPr>
-          <w:rFonts w:ascii="Arial" w:hAnsi="Arial" w:cs="Arial"/>
-          <w:u w:val="single"/>
-          <w:lang w:val="es-ES"/>
-        </w:rPr>
-      </w:pPr>
-    </w:p>
-    <w:p>
-      <w:pPr>
-        <w:rPr>
-          <w:rFonts w:ascii="Arial" w:hAnsi="Arial" w:cs="Arial"/>
-          <w:u w:val="single"/>
-          <w:lang w:val="es-ES"/>
-        </w:rPr>
-      </w:pPr>
-    </w:p>
-    <w:p>
-      <w:pPr>
-        <w:rPr>
-          <w:rFonts w:ascii="Arial" w:hAnsi="Arial" w:cs="Arial"/>
-          <w:u w:val="single"/>
-          <w:lang w:val="es-ES"/>
-        </w:rPr>
-      </w:pPr>
-    </w:p>
-    <w:p>
-      <w:pPr>
-        <w:rPr>
-          <w:rFonts w:ascii="Arial" w:hAnsi="Arial" w:cs="Arial"/>
-          <w:u w:val="single"/>
-          <w:lang w:val="es-ES"/>
-        </w:rPr>
-      </w:pPr>
-    </w:p>
-    <w:p>
-      <w:pPr>
-        <w:rPr>
-          <w:rFonts w:ascii="Arial" w:hAnsi="Arial" w:cs="Arial"/>
-          <w:u w:val="single"/>
-          <w:lang w:val="es-ES"/>
-        </w:rPr>
-      </w:pPr>
-    </w:p>
-    <w:p>
-      <w:pPr>
-        <w:rPr>
-          <w:rFonts w:ascii="Arial" w:hAnsi="Arial" w:cs="Arial"/>
-          <w:u w:val="single"/>
-          <w:lang w:val="es-ES"/>
-        </w:rPr>
-      </w:pPr>
-    </w:p>
-    <w:p>
-      <w:pPr>
-        <w:rPr>
-          <w:rFonts w:ascii="Arial" w:hAnsi="Arial" w:cs="Arial"/>
-          <w:u w:val="single"/>
-          <w:lang w:val="es-ES"/>
-        </w:rPr>
-      </w:pPr>
-    </w:p>
-    <w:p>
-      <w:pPr>
-        <w:rPr>
-          <w:rFonts w:ascii="Arial" w:hAnsi="Arial" w:cs="Arial"/>
-          <w:u w:val="single"/>
-          <w:lang w:val="es-ES"/>
-        </w:rPr>
-      </w:pPr>
-    </w:p>
-    <w:p>
-      <w:pPr>
-        <w:rPr>
-          <w:rFonts w:ascii="Arial" w:hAnsi="Arial" w:cs="Arial"/>
-          <w:u w:val="single"/>
-          <w:lang w:val="es-ES"/>
-        </w:rPr>
-      </w:pPr>
-    </w:p>
-    <w:p>
-      <w:pPr>
-        <w:rPr>
-          <w:rFonts w:ascii="Arial" w:hAnsi="Arial" w:cs="Arial"/>
-          <w:u w:val="single"/>
-          <w:lang w:val="es-ES"/>
-        </w:rPr>
-      </w:pPr>
-    </w:p>
-    <w:p>
-      <w:pPr>
-        <w:rPr>
-          <w:rFonts w:ascii="Arial" w:hAnsi="Arial" w:cs="Arial"/>
-          <w:u w:val="single"/>
-          <w:lang w:val="es-ES"/>
-        </w:rPr>
-      </w:pPr>
-    </w:p>
-    <w:p>
-      <w:pPr>
-        <w:rPr>
-          <w:rFonts w:ascii="Arial" w:hAnsi="Arial" w:cs="Arial"/>
-          <w:u w:val="single"/>
-          <w:lang w:val="es-ES"/>
-        </w:rPr>
-      </w:pPr>
-    </w:p>
-    <w:p>
-      <w:pPr>
-        <w:rPr>
-          <w:rFonts w:ascii="Arial" w:hAnsi="Arial" w:cs="Arial"/>
-          <w:u w:val="single"/>
-          <w:lang w:val="es-ES"/>
-        </w:rPr>
-      </w:pPr>
-    </w:p>
-    <w:p>
-      <w:pPr>
-        <w:rPr>
-          <w:rFonts w:ascii="Arial" w:hAnsi="Arial" w:cs="Arial"/>
-          <w:u w:val="single"/>
-          <w:lang w:val="es-ES"/>
-        </w:rPr>
-      </w:pPr>
-    </w:p>
-    <w:p>
-      <w:pPr>
-        <w:rPr>
-          <w:rFonts w:ascii="Arial" w:hAnsi="Arial" w:cs="Arial"/>
-          <w:u w:val="single"/>
-          <w:lang w:val="es-ES"/>
-        </w:rPr>
-      </w:pPr>
-    </w:p>
-    <w:p>
-      <w:pPr>
-        <w:rPr>
-          <w:rFonts w:ascii="Arial" w:hAnsi="Arial" w:cs="Arial"/>
-          <w:u w:val="single"/>
-          <w:lang w:val="es-ES"/>
-        </w:rPr>
-      </w:pPr>
-    </w:p>
-    <w:p>
-      <w:pPr>
-        <w:rPr>
-          <w:rFonts w:ascii="Arial" w:hAnsi="Arial" w:cs="Arial"/>
-          <w:u w:val="single"/>
-          <w:lang w:val="es-ES"/>
-        </w:rPr>
-      </w:pPr>
-    </w:p>
-    <w:p>
-      <w:pPr>
-        <w:rPr>
-          <w:rFonts w:ascii="Arial" w:hAnsi="Arial" w:cs="Arial"/>
-          <w:u w:val="single"/>
-          <w:lang w:val="es-ES"/>
-        </w:rPr>
-      </w:pPr>
-    </w:p>
-    <w:p>
-      <w:pPr>
-        <w:rPr>
-          <w:rFonts w:ascii="Arial" w:hAnsi="Arial" w:cs="Arial"/>
-          <w:u w:val="single"/>
-          <w:lang w:val="es-ES"/>
-        </w:rPr>
-      </w:pPr>
-    </w:p>
-    <w:p>
-      <w:pPr>
-        <w:rPr>
-          <w:rFonts w:ascii="Arial" w:hAnsi="Arial" w:cs="Arial"/>
-          <w:u w:val="single"/>
-          <w:lang w:val="es-ES"/>
-        </w:rPr>
-      </w:pPr>
-    </w:p>
-    <w:p>
-      <w:pPr>
-        <w:rPr>
-          <w:rFonts w:ascii="Arial" w:hAnsi="Arial" w:cs="Arial"/>
-          <w:u w:val="single"/>
-          <w:lang w:val="es-ES"/>
-        </w:rPr>
-      </w:pPr>
-    </w:p>
-    <w:p>
-      <w:pPr>
-        <w:rPr>
-          <w:rFonts w:ascii="Arial" w:hAnsi="Arial" w:cs="Arial"/>
-          <w:u w:val="single"/>
-          <w:lang w:val="es-ES"/>
-        </w:rPr>
-      </w:pPr>
-    </w:p>
-    <w:p>
-      <w:pPr>
-        <w:rPr>
-          <w:rFonts w:ascii="Arial" w:hAnsi="Arial" w:cs="Arial"/>
-          <w:u w:val="single"/>
-          <w:lang w:val="es-ES"/>
-        </w:rPr>
-      </w:pPr>
-    </w:p>
-    <w:p>
-      <w:pPr>
-        <w:rPr>
-          <w:rFonts w:ascii="Arial" w:hAnsi="Arial" w:cs="Arial"/>
-          <w:u w:val="single"/>
-          <w:lang w:val="es-ES"/>
-        </w:rPr>
-      </w:pPr>
-    </w:p>
-    <w:p>
-      <w:pPr>
-        <w:rPr>
-          <w:rFonts w:ascii="Arial" w:hAnsi="Arial" w:cs="Arial"/>
-          <w:u w:val="single"/>
-          <w:lang w:val="es-ES"/>
-        </w:rPr>
-      </w:pPr>
-    </w:p>
-    <w:p>
-      <w:pPr>
-        <w:rPr>
-          <w:rFonts w:ascii="Arial" w:hAnsi="Arial" w:cs="Arial"/>
-          <w:u w:val="single"/>
-          <w:lang w:val="es-ES"/>
-        </w:rPr>
-      </w:pPr>
-    </w:p>
-    <w:p>
-      <w:pPr>
-        <w:rPr>
-          <w:rFonts w:ascii="Arial" w:hAnsi="Arial" w:cs="Arial"/>
-          <w:u w:val="single"/>
-          <w:lang w:val="es-ES"/>
-        </w:rPr>
-      </w:pPr>
-    </w:p>
-    <w:p>
-      <w:pPr>
-        <w:rPr>
-          <w:rFonts w:ascii="Arial" w:hAnsi="Arial" w:cs="Arial"/>
-          <w:u w:val="single"/>
-          <w:lang w:val="es-ES"/>
-        </w:rPr>
-      </w:pPr>
-    </w:p>
-    <w:p>
-      <w:pPr>
-        <w:rPr>
-          <w:rFonts w:ascii="Arial" w:hAnsi="Arial" w:cs="Arial"/>
-          <w:u w:val="single"/>
-          <w:lang w:val="es-ES"/>
-        </w:rPr>
-      </w:pPr>
-    </w:p>
-    <w:p>
-      <w:pPr>
-        <w:rPr>
-          <w:rFonts w:ascii="Arial" w:hAnsi="Arial" w:cs="Arial"/>
-          <w:u w:val="single"/>
-          <w:lang w:val="es-ES"/>
-        </w:rPr>
-      </w:pPr>
-    </w:p>
-    <w:p>
-      <w:pPr>
-        <w:rPr>
-          <w:rFonts w:ascii="Arial" w:hAnsi="Arial" w:cs="Arial"/>
-          <w:u w:val="single"/>
-          <w:lang w:val="es-ES"/>
-        </w:rPr>
-      </w:pPr>
-    </w:p>
-    <w:p>
-      <w:pPr>
-        <w:rPr>
-          <w:rFonts w:ascii="Arial" w:hAnsi="Arial" w:cs="Arial"/>
-          <w:u w:val="single"/>
-          <w:lang w:val="es-ES"/>
-        </w:rPr>
-      </w:pPr>
-    </w:p>
-    <w:p>
-      <w:pPr>
-        <w:rPr>
-          <w:rFonts w:ascii="Arial" w:hAnsi="Arial" w:cs="Arial"/>
-          <w:u w:val="single"/>
-          <w:lang w:val="es-ES"/>
-        </w:rPr>
-      </w:pPr>
-    </w:p>
-    <w:p>
-      <w:pPr>
-        <w:rPr>
-          <w:rFonts w:ascii="Arial" w:hAnsi="Arial" w:cs="Arial"/>
-          <w:u w:val="single"/>
-          <w:lang w:val="es-ES"/>
-        </w:rPr>
-      </w:pPr>
-    </w:p>
-    <w:p>
-      <w:pPr>
-        <w:rPr>
-          <w:rFonts w:ascii="Arial" w:hAnsi="Arial" w:cs="Arial"/>
-          <w:u w:val="single"/>
-          <w:lang w:val="es-ES"/>
-        </w:rPr>
-      </w:pPr>
-    </w:p>
-    <w:p>
-      <w:pPr>
-        <w:rPr>
-          <w:rFonts w:ascii="Arial" w:hAnsi="Arial" w:cs="Arial"/>
-          <w:u w:val="single"/>
-          <w:lang w:val="es-ES"/>
-        </w:rPr>
-      </w:pPr>
-    </w:p>
-    <w:p>
-      <w:pPr>
-        <w:rPr>
-          <w:rFonts w:ascii="Arial" w:hAnsi="Arial" w:cs="Arial"/>
-          <w:u w:val="single"/>
-          <w:lang w:val="es-ES"/>
-        </w:rPr>
-      </w:pPr>
-    </w:p>
-    <w:p>
-      <w:pPr>
-        <w:rPr>
-          <w:rFonts w:ascii="Arial" w:hAnsi="Arial" w:cs="Arial"/>
-          <w:u w:val="single"/>
-          <w:lang w:val="es-ES"/>
-        </w:rPr>
-      </w:pPr>
-    </w:p>
-    <w:p>
-      <w:pPr>
-        <w:rPr>
-          <w:rFonts w:ascii="Arial" w:hAnsi="Arial" w:cs="Arial"/>
-          <w:u w:val="single"/>
-          <w:lang w:val="es-ES"/>
-        </w:rPr>
-      </w:pPr>
-    </w:p>
-    <w:p>
-      <w:pPr>
-        <w:rPr>
-          <w:rFonts w:ascii="Arial" w:hAnsi="Arial" w:cs="Arial"/>
-          <w:u w:val="single"/>
-          <w:lang w:val="es-ES"/>
-        </w:rPr>
-      </w:pPr>
-    </w:p>
-    <w:p>
-      <w:pPr>
-        <w:rPr>
-          <w:rFonts w:ascii="Arial" w:hAnsi="Arial" w:cs="Arial"/>
-          <w:u w:val="single"/>
-          <w:lang w:val="es-ES"/>
-        </w:rPr>
-      </w:pPr>
-    </w:p>
-    <w:p>
-      <w:pPr>
-        <w:rPr>
-          <w:rFonts w:ascii="Arial" w:hAnsi="Arial" w:cs="Arial"/>
-          <w:u w:val="single"/>
-          <w:lang w:val="es-ES"/>
-        </w:rPr>
-      </w:pPr>
-    </w:p>
-    <w:p>
-      <w:pPr>
-        <w:rPr>
-          <w:rFonts w:ascii="Arial" w:hAnsi="Arial" w:cs="Arial"/>
-          <w:u w:val="single"/>
-          <w:lang w:val="es-ES"/>
-        </w:rPr>
-      </w:pPr>
-    </w:p>
-    <w:p>
-      <w:pPr>
-        <w:rPr>
-          <w:rFonts w:ascii="Arial" w:hAnsi="Arial" w:cs="Arial"/>
-          <w:u w:val="single"/>
-          <w:lang w:val="es-ES"/>
-        </w:rPr>
-      </w:pPr>
-    </w:p>
-    <w:p>
-      <w:pPr>
-        <w:rPr>
-          <w:rFonts w:ascii="Arial" w:hAnsi="Arial" w:cs="Arial"/>
-          <w:u w:val="single"/>
-          <w:lang w:val="es-ES"/>
-        </w:rPr>
-      </w:pPr>
-    </w:p>
-    <w:p>
-      <w:pPr>
-        <w:rPr>
-          <w:rFonts w:ascii="Arial" w:hAnsi="Arial" w:cs="Arial"/>
-          <w:u w:val="single"/>
-          <w:lang w:val="es-ES"/>
-        </w:rPr>
-      </w:pPr>
-    </w:p>
-    <w:p>
-      <w:pPr>
-        <w:rPr>
-          <w:rFonts w:ascii="Arial" w:hAnsi="Arial" w:cs="Arial"/>
-          <w:u w:val="single"/>
-          <w:lang w:val="es-ES"/>
-        </w:rPr>
-      </w:pPr>
-    </w:p>
-    <w:p>
-      <w:pPr>
-        <w:rPr>
-          <w:rFonts w:ascii="Arial" w:hAnsi="Arial" w:cs="Arial"/>
-          <w:u w:val="single"/>
-          <w:lang w:val="es-ES"/>
-        </w:rPr>
-      </w:pPr>
-    </w:p>
-    <w:p>
-      <w:pPr>
-        <w:rPr>
-          <w:rFonts w:ascii="Arial" w:hAnsi="Arial" w:cs="Arial"/>
-          <w:u w:val="single"/>
-          <w:lang w:val="es-ES"/>
-        </w:rPr>
-      </w:pPr>
-    </w:p>
-    <w:p>
-      <w:pPr>
-        <w:rPr>
-          <w:rFonts w:ascii="Arial" w:hAnsi="Arial" w:cs="Arial"/>
-          <w:u w:val="single"/>
-          <w:lang w:val="es-ES"/>
-        </w:rPr>
-      </w:pPr>
-    </w:p>
-    <w:p>
-      <w:pPr>
-        <w:rPr>
-          <w:rFonts w:ascii="Arial" w:hAnsi="Arial" w:cs="Arial"/>
-          <w:u w:val="single"/>
-          <w:lang w:val="es-ES"/>
-        </w:rPr>
-      </w:pPr>
-    </w:p>
-    <w:p>
-      <w:pPr>
-        <w:rPr>
           <w:highlight w:val="yellow"/>
           <w:lang w:val="es-ES"/>
         </w:rPr>
@@ -1194,6 +663,1219 @@
           <w:highlight w:val="yellow"/>
           <w:lang w:val="es-ES"/>
         </w:rPr>
+        <w:lastRenderedPageBreak/>
+        <w:t>HIPOTESIS</w:t>
+      </w:r>
+      <w:r>
+        <w:rPr>
+          <w:highlight w:val="yellow"/>
+          <w:lang w:val="es-ES"/>
+        </w:rPr>
+        <w:t>2</w:t>
+      </w:r>
+    </w:p>
+    <w:p>
+      <w:pPr>
+        <w:rPr>
+          <w:highlight w:val="cyan"/>
+          <w:u w:val="single"/>
+          <w:lang w:val="es-ES"/>
+        </w:rPr>
+      </w:pPr>
+      <w:r>
+        <w:rPr>
+          <w:highlight w:val="cyan"/>
+          <w:u w:val="single"/>
+          <w:lang w:val="es-ES"/>
+        </w:rPr>
+        <w:t>Mediciones:</w:t>
+      </w:r>
+    </w:p>
+    <w:p>
+      <w:pPr>
+        <w:rPr>
+          <w:highlight w:val="cyan"/>
+          <w:lang w:val="es-ES"/>
+        </w:rPr>
+      </w:pPr>
+      <w:r>
+        <w:rPr>
+          <w:noProof/>
+          <w:highlight w:val="cyan"/>
+          <w:lang w:val="es-ES"/>
+        </w:rPr>
+        <w:drawing>
+          <wp:inline distT="0" distB="0" distL="0" distR="0" wp14:anchorId="47CBA666" wp14:editId="6ABB68A6">
+            <wp:extent cx="5384165" cy="2136140"/>
+            <wp:effectExtent l="0" t="0" r="6985" b="0"/>
+            <wp:docPr id="1" name="Imagen 1"/>
+            <wp:cNvGraphicFramePr>
+              <a:graphicFrameLocks xmlns:a="http://schemas.openxmlformats.org/drawingml/2006/main" noChangeAspect="1"/>
+            </wp:cNvGraphicFramePr>
+            <a:graphic xmlns:a="http://schemas.openxmlformats.org/drawingml/2006/main">
+              <a:graphicData uri="http://schemas.openxmlformats.org/drawingml/2006/picture">
+                <pic:pic xmlns:pic="http://schemas.openxmlformats.org/drawingml/2006/picture">
+                  <pic:nvPicPr>
+                    <pic:cNvPr id="0" name="Picture 1"/>
+                    <pic:cNvPicPr>
+                      <a:picLocks noChangeAspect="1" noChangeArrowheads="1"/>
+                    </pic:cNvPicPr>
+                  </pic:nvPicPr>
+                  <pic:blipFill>
+                    <a:blip r:embed="rId4" cstate="print">
+                      <a:extLst>
+                        <a:ext uri="{28A0092B-C50C-407E-A947-70E740481C1C}">
+                          <a14:useLocalDpi xmlns:a14="http://schemas.microsoft.com/office/drawing/2010/main" val="0"/>
+                        </a:ext>
+                      </a:extLst>
+                    </a:blip>
+                    <a:srcRect/>
+                    <a:stretch>
+                      <a:fillRect/>
+                    </a:stretch>
+                  </pic:blipFill>
+                  <pic:spPr bwMode="auto">
+                    <a:xfrm>
+                      <a:off x="0" y="0"/>
+                      <a:ext cx="5384165" cy="2136140"/>
+                    </a:xfrm>
+                    <a:prstGeom prst="rect">
+                      <a:avLst/>
+                    </a:prstGeom>
+                    <a:noFill/>
+                    <a:ln>
+                      <a:noFill/>
+                    </a:ln>
+                  </pic:spPr>
+                </pic:pic>
+              </a:graphicData>
+            </a:graphic>
+          </wp:inline>
+        </w:drawing>
+      </w:r>
+    </w:p>
+    <w:p>
+      <w:pPr>
+        <w:rPr>
+          <w:rFonts w:ascii="Arial" w:hAnsi="Arial" w:cs="Arial"/>
+          <w:highlight w:val="cyan"/>
+          <w:u w:val="single"/>
+          <w:lang w:val="es-ES"/>
+        </w:rPr>
+      </w:pPr>
+      <w:proofErr w:type="spellStart"/>
+      <w:r>
+        <w:rPr>
+          <w:rFonts w:ascii="Arial" w:hAnsi="Arial" w:cs="Arial"/>
+          <w:highlight w:val="cyan"/>
+          <w:u w:val="single"/>
+          <w:lang w:val="es-ES"/>
+        </w:rPr>
+        <w:t>Hipotesis</w:t>
+      </w:r>
+      <w:proofErr w:type="spellEnd"/>
+      <w:r>
+        <w:rPr>
+          <w:rFonts w:ascii="Arial" w:hAnsi="Arial" w:cs="Arial"/>
+          <w:highlight w:val="cyan"/>
+          <w:u w:val="single"/>
+          <w:lang w:val="es-ES"/>
+        </w:rPr>
+        <w:t>:</w:t>
+      </w:r>
+    </w:p>
+    <w:p>
+      <w:pPr>
+        <w:rPr>
+          <w:rFonts w:ascii="Arial" w:hAnsi="Arial" w:cs="Arial"/>
+          <w:lang w:val="es-ES"/>
+        </w:rPr>
+      </w:pPr>
+      <w:r>
+        <w:rPr>
+          <w:rFonts w:ascii="Arial" w:hAnsi="Arial" w:cs="Arial"/>
+          <w:lang w:val="es-ES"/>
+        </w:rPr>
+        <w:t xml:space="preserve">Utilizando las mismas mediciones de la hipótesis 1 encuentro un problema en el método </w:t>
+      </w:r>
+      <w:proofErr w:type="spellStart"/>
+      <w:proofErr w:type="gramStart"/>
+      <w:r>
+        <w:rPr>
+          <w:rFonts w:ascii="Arial" w:hAnsi="Arial" w:cs="Arial"/>
+          <w:highlight w:val="green"/>
+          <w:lang w:val="es-ES"/>
+        </w:rPr>
+        <w:t>GameObjectsNear</w:t>
+      </w:r>
+      <w:proofErr w:type="spellEnd"/>
+      <w:r>
+        <w:rPr>
+          <w:rFonts w:ascii="Arial" w:hAnsi="Arial" w:cs="Arial"/>
+          <w:highlight w:val="green"/>
+          <w:lang w:val="es-ES"/>
+        </w:rPr>
+        <w:t>(</w:t>
+      </w:r>
+      <w:proofErr w:type="gramEnd"/>
+      <w:r>
+        <w:rPr>
+          <w:rFonts w:ascii="Arial" w:hAnsi="Arial" w:cs="Arial"/>
+          <w:highlight w:val="green"/>
+          <w:lang w:val="es-ES"/>
+        </w:rPr>
+        <w:t>)</w:t>
+      </w:r>
+      <w:r>
+        <w:rPr>
+          <w:rFonts w:ascii="Arial" w:hAnsi="Arial" w:cs="Arial"/>
+          <w:lang w:val="es-ES"/>
+        </w:rPr>
+        <w:t xml:space="preserve"> donde se recorre la lista de todos los objetos, para encontrar todos los </w:t>
+      </w:r>
+      <w:proofErr w:type="spellStart"/>
+      <w:r>
+        <w:rPr>
+          <w:rFonts w:ascii="Arial" w:hAnsi="Arial" w:cs="Arial"/>
+          <w:highlight w:val="green"/>
+          <w:lang w:val="es-ES"/>
+        </w:rPr>
+        <w:t>Food</w:t>
+      </w:r>
+      <w:proofErr w:type="spellEnd"/>
+      <w:r>
+        <w:rPr>
+          <w:rFonts w:ascii="Arial" w:hAnsi="Arial" w:cs="Arial"/>
+          <w:lang w:val="es-ES"/>
+        </w:rPr>
+        <w:t xml:space="preserve"> que la hormiga pueda comer.</w:t>
+      </w:r>
+    </w:p>
+    <w:p>
+      <w:pPr>
+        <w:rPr>
+          <w:rFonts w:ascii="Arial" w:hAnsi="Arial" w:cs="Arial"/>
+          <w:lang w:val="es-ES"/>
+        </w:rPr>
+      </w:pPr>
+      <w:r>
+        <w:rPr>
+          <w:rFonts w:ascii="Arial" w:hAnsi="Arial" w:cs="Arial"/>
+          <w:lang w:val="es-ES"/>
+        </w:rPr>
+        <w:t xml:space="preserve">Cada ves que la hormiga calcula un nuevo </w:t>
+      </w:r>
+      <w:r>
+        <w:rPr>
+          <w:rFonts w:ascii="Arial" w:hAnsi="Arial" w:cs="Arial"/>
+          <w:highlight w:val="green"/>
+          <w:lang w:val="es-ES"/>
+        </w:rPr>
+        <w:t>Point (</w:t>
+      </w:r>
+      <w:proofErr w:type="spellStart"/>
+      <w:r>
+        <w:rPr>
+          <w:rFonts w:ascii="Arial" w:hAnsi="Arial" w:cs="Arial"/>
+          <w:highlight w:val="green"/>
+          <w:lang w:val="es-ES"/>
+        </w:rPr>
+        <w:t>PosX</w:t>
+      </w:r>
+      <w:proofErr w:type="spellEnd"/>
+      <w:r>
+        <w:rPr>
+          <w:rFonts w:ascii="Arial" w:hAnsi="Arial" w:cs="Arial"/>
+          <w:highlight w:val="green"/>
+          <w:lang w:val="es-ES"/>
+        </w:rPr>
+        <w:t xml:space="preserve">, </w:t>
+      </w:r>
+      <w:proofErr w:type="spellStart"/>
+      <w:r>
+        <w:rPr>
+          <w:rFonts w:ascii="Arial" w:hAnsi="Arial" w:cs="Arial"/>
+          <w:highlight w:val="green"/>
+          <w:lang w:val="es-ES"/>
+        </w:rPr>
+        <w:t>PosY</w:t>
+      </w:r>
+      <w:proofErr w:type="spellEnd"/>
+      <w:r>
+        <w:rPr>
+          <w:rFonts w:ascii="Arial" w:hAnsi="Arial" w:cs="Arial"/>
+          <w:highlight w:val="green"/>
+          <w:lang w:val="es-ES"/>
+        </w:rPr>
+        <w:t>)</w:t>
+      </w:r>
+      <w:r>
+        <w:rPr>
+          <w:rFonts w:ascii="Arial" w:hAnsi="Arial" w:cs="Arial"/>
+          <w:lang w:val="es-ES"/>
+        </w:rPr>
+        <w:t xml:space="preserve">, ejecuta el método </w:t>
+      </w:r>
+      <w:proofErr w:type="spellStart"/>
+      <w:proofErr w:type="gramStart"/>
+      <w:r>
+        <w:rPr>
+          <w:rFonts w:ascii="Arial" w:hAnsi="Arial" w:cs="Arial"/>
+          <w:highlight w:val="green"/>
+          <w:lang w:val="es-ES"/>
+        </w:rPr>
+        <w:t>GameObjectsNear</w:t>
+      </w:r>
+      <w:proofErr w:type="spellEnd"/>
+      <w:r>
+        <w:rPr>
+          <w:rFonts w:ascii="Arial" w:hAnsi="Arial" w:cs="Arial"/>
+          <w:highlight w:val="green"/>
+          <w:lang w:val="es-ES"/>
+        </w:rPr>
+        <w:t>(</w:t>
+      </w:r>
+      <w:proofErr w:type="gramEnd"/>
+      <w:r>
+        <w:rPr>
+          <w:rFonts w:ascii="Arial" w:hAnsi="Arial" w:cs="Arial"/>
+          <w:highlight w:val="green"/>
+          <w:lang w:val="es-ES"/>
+        </w:rPr>
+        <w:t>)</w:t>
+      </w:r>
+      <w:r>
+        <w:rPr>
+          <w:rFonts w:ascii="Arial" w:hAnsi="Arial" w:cs="Arial"/>
+          <w:lang w:val="es-ES"/>
+        </w:rPr>
+        <w:t>.</w:t>
+      </w:r>
+    </w:p>
+    <w:p>
+      <w:pPr>
+        <w:rPr>
+          <w:rFonts w:ascii="Arial" w:hAnsi="Arial" w:cs="Arial"/>
+          <w:lang w:val="es-ES"/>
+        </w:rPr>
+      </w:pPr>
+    </w:p>
+    <w:p>
+      <w:pPr>
+        <w:rPr>
+          <w:rFonts w:ascii="Arial" w:hAnsi="Arial" w:cs="Arial"/>
+          <w:u w:val="single"/>
+          <w:lang w:val="es-ES"/>
+        </w:rPr>
+      </w:pPr>
+      <w:r>
+        <w:rPr>
+          <w:rFonts w:ascii="Arial" w:hAnsi="Arial" w:cs="Arial"/>
+          <w:highlight w:val="cyan"/>
+          <w:u w:val="single"/>
+          <w:lang w:val="es-ES"/>
+        </w:rPr>
+        <w:t xml:space="preserve">Solución Propuesta: </w:t>
+      </w:r>
+    </w:p>
+    <w:p>
+      <w:pPr>
+        <w:rPr>
+          <w:rFonts w:ascii="Arial" w:hAnsi="Arial" w:cs="Arial"/>
+          <w:lang w:val="es-ES"/>
+        </w:rPr>
+      </w:pPr>
+      <w:r>
+        <w:rPr>
+          <w:rFonts w:ascii="Arial" w:hAnsi="Arial" w:cs="Arial"/>
+          <w:lang w:val="es-ES"/>
+        </w:rPr>
+        <w:t xml:space="preserve">La solución que propongo es almacenar la </w:t>
+      </w:r>
+      <w:proofErr w:type="spellStart"/>
+      <w:r>
+        <w:rPr>
+          <w:rFonts w:ascii="Arial" w:hAnsi="Arial" w:cs="Arial"/>
+          <w:highlight w:val="green"/>
+          <w:lang w:val="es-ES"/>
+        </w:rPr>
+        <w:t>Food</w:t>
+      </w:r>
+      <w:proofErr w:type="spellEnd"/>
+      <w:r>
+        <w:rPr>
+          <w:rFonts w:ascii="Arial" w:hAnsi="Arial" w:cs="Arial"/>
+          <w:lang w:val="es-ES"/>
+        </w:rPr>
+        <w:t xml:space="preserve"> en una matriz según su posición en el </w:t>
+      </w:r>
+      <w:proofErr w:type="spellStart"/>
+      <w:r>
+        <w:rPr>
+          <w:rFonts w:ascii="Arial" w:hAnsi="Arial" w:cs="Arial"/>
+          <w:highlight w:val="green"/>
+          <w:lang w:val="es-ES"/>
+        </w:rPr>
+        <w:t>World</w:t>
+      </w:r>
+      <w:proofErr w:type="spellEnd"/>
+      <w:r>
+        <w:rPr>
+          <w:rFonts w:ascii="Arial" w:hAnsi="Arial" w:cs="Arial"/>
+          <w:lang w:val="es-ES"/>
+        </w:rPr>
+        <w:t>.</w:t>
+      </w:r>
+    </w:p>
+    <w:p>
+      <w:pPr>
+        <w:rPr>
+          <w:rFonts w:ascii="Arial" w:hAnsi="Arial" w:cs="Arial"/>
+          <w:lang w:val="es-ES"/>
+        </w:rPr>
+      </w:pPr>
+      <w:r>
+        <w:rPr>
+          <w:rFonts w:ascii="Arial" w:hAnsi="Arial" w:cs="Arial"/>
+          <w:lang w:val="es-ES"/>
+        </w:rPr>
+        <w:t xml:space="preserve">A partir de ahora cada ves que se calcule el nuevo </w:t>
+      </w:r>
+      <w:proofErr w:type="gramStart"/>
+      <w:r>
+        <w:rPr>
+          <w:rFonts w:ascii="Arial" w:hAnsi="Arial" w:cs="Arial"/>
+          <w:highlight w:val="green"/>
+          <w:lang w:val="es-ES"/>
+        </w:rPr>
+        <w:t>Point(</w:t>
+      </w:r>
+      <w:proofErr w:type="spellStart"/>
+      <w:proofErr w:type="gramEnd"/>
+      <w:r>
+        <w:rPr>
+          <w:rFonts w:ascii="Arial" w:hAnsi="Arial" w:cs="Arial"/>
+          <w:highlight w:val="green"/>
+          <w:lang w:val="es-ES"/>
+        </w:rPr>
+        <w:t>PosX</w:t>
+      </w:r>
+      <w:proofErr w:type="spellEnd"/>
+      <w:r>
+        <w:rPr>
+          <w:rFonts w:ascii="Arial" w:hAnsi="Arial" w:cs="Arial"/>
+          <w:highlight w:val="green"/>
+          <w:lang w:val="es-ES"/>
+        </w:rPr>
+        <w:t xml:space="preserve">, </w:t>
+      </w:r>
+      <w:proofErr w:type="spellStart"/>
+      <w:r>
+        <w:rPr>
+          <w:rFonts w:ascii="Arial" w:hAnsi="Arial" w:cs="Arial"/>
+          <w:highlight w:val="green"/>
+          <w:lang w:val="es-ES"/>
+        </w:rPr>
+        <w:t>PosY</w:t>
+      </w:r>
+      <w:proofErr w:type="spellEnd"/>
+      <w:r>
+        <w:rPr>
+          <w:rFonts w:ascii="Arial" w:hAnsi="Arial" w:cs="Arial"/>
+          <w:highlight w:val="green"/>
+          <w:lang w:val="es-ES"/>
+        </w:rPr>
+        <w:t>)</w:t>
+      </w:r>
+      <w:r>
+        <w:rPr>
+          <w:rFonts w:ascii="Arial" w:hAnsi="Arial" w:cs="Arial"/>
+          <w:lang w:val="es-ES"/>
+        </w:rPr>
+        <w:t xml:space="preserve"> de la hormiga (según su rango), voy a entrar el método </w:t>
+      </w:r>
+      <w:proofErr w:type="spellStart"/>
+      <w:r>
+        <w:rPr>
+          <w:rFonts w:ascii="Arial" w:hAnsi="Arial" w:cs="Arial"/>
+          <w:highlight w:val="green"/>
+          <w:lang w:val="es-ES"/>
+        </w:rPr>
+        <w:t>GameObjectsNear</w:t>
+      </w:r>
+      <w:proofErr w:type="spellEnd"/>
+      <w:r>
+        <w:rPr>
+          <w:rFonts w:ascii="Arial" w:hAnsi="Arial" w:cs="Arial"/>
+          <w:highlight w:val="green"/>
+          <w:lang w:val="es-ES"/>
+        </w:rPr>
+        <w:t>()</w:t>
+      </w:r>
+      <w:r>
+        <w:rPr>
+          <w:rFonts w:ascii="Arial" w:hAnsi="Arial" w:cs="Arial"/>
+          <w:lang w:val="es-ES"/>
+        </w:rPr>
+        <w:t xml:space="preserve"> pasándole la </w:t>
+      </w:r>
+      <w:proofErr w:type="spellStart"/>
+      <w:r>
+        <w:rPr>
+          <w:rFonts w:ascii="Arial" w:hAnsi="Arial" w:cs="Arial"/>
+          <w:highlight w:val="green"/>
+          <w:lang w:val="es-ES"/>
+        </w:rPr>
+        <w:t>PosX</w:t>
+      </w:r>
+      <w:proofErr w:type="spellEnd"/>
+      <w:r>
+        <w:rPr>
+          <w:rFonts w:ascii="Arial" w:hAnsi="Arial" w:cs="Arial"/>
+          <w:highlight w:val="green"/>
+          <w:lang w:val="es-ES"/>
+        </w:rPr>
+        <w:t xml:space="preserve"> e </w:t>
+      </w:r>
+      <w:proofErr w:type="spellStart"/>
+      <w:r>
+        <w:rPr>
+          <w:rFonts w:ascii="Arial" w:hAnsi="Arial" w:cs="Arial"/>
+          <w:highlight w:val="green"/>
+          <w:lang w:val="es-ES"/>
+        </w:rPr>
+        <w:t>PosY</w:t>
+      </w:r>
+      <w:proofErr w:type="spellEnd"/>
+      <w:r>
+        <w:rPr>
+          <w:rFonts w:ascii="Arial" w:hAnsi="Arial" w:cs="Arial"/>
+          <w:lang w:val="es-ES"/>
+        </w:rPr>
+        <w:t xml:space="preserve"> para acceder a la </w:t>
+      </w:r>
+      <w:proofErr w:type="spellStart"/>
+      <w:r>
+        <w:rPr>
+          <w:rFonts w:ascii="Arial" w:hAnsi="Arial" w:cs="Arial"/>
+          <w:highlight w:val="green"/>
+          <w:lang w:val="es-ES"/>
+        </w:rPr>
+        <w:t>Food</w:t>
+      </w:r>
+      <w:proofErr w:type="spellEnd"/>
+      <w:r>
+        <w:rPr>
+          <w:rFonts w:ascii="Arial" w:hAnsi="Arial" w:cs="Arial"/>
+          <w:lang w:val="es-ES"/>
+        </w:rPr>
+        <w:t xml:space="preserve"> directamente.</w:t>
+      </w:r>
+    </w:p>
+    <w:p>
+      <w:pPr>
+        <w:rPr>
+          <w:rFonts w:ascii="Arial" w:hAnsi="Arial" w:cs="Arial"/>
+          <w:lang w:val="es-ES"/>
+        </w:rPr>
+      </w:pPr>
+    </w:p>
+    <w:p>
+      <w:pPr>
+        <w:rPr>
+          <w:rFonts w:ascii="Arial" w:hAnsi="Arial" w:cs="Arial"/>
+          <w:u w:val="single"/>
+          <w:lang w:val="es-ES"/>
+        </w:rPr>
+      </w:pPr>
+      <w:r>
+        <w:rPr>
+          <w:rFonts w:ascii="Arial" w:hAnsi="Arial" w:cs="Arial"/>
+          <w:highlight w:val="cyan"/>
+          <w:u w:val="single"/>
+          <w:lang w:val="es-ES"/>
+        </w:rPr>
+        <w:t>Resolución:</w:t>
+      </w:r>
+    </w:p>
+    <w:p>
+      <w:pPr>
+        <w:rPr>
+          <w:rFonts w:ascii="Arial" w:hAnsi="Arial" w:cs="Arial"/>
+          <w:u w:val="single"/>
+          <w:lang w:val="es-ES"/>
+        </w:rPr>
+      </w:pPr>
+      <w:r>
+        <w:rPr>
+          <w:noProof/>
+        </w:rPr>
+        <w:drawing>
+          <wp:inline distT="0" distB="0" distL="0" distR="0" wp14:anchorId="0276FA72" wp14:editId="637CBE80">
+            <wp:extent cx="6327648" cy="1470025"/>
+            <wp:effectExtent l="0" t="0" r="0" b="0"/>
+            <wp:docPr id="4" name="Imagen 4"/>
+            <wp:cNvGraphicFramePr>
+              <a:graphicFrameLocks xmlns:a="http://schemas.openxmlformats.org/drawingml/2006/main" noChangeAspect="1"/>
+            </wp:cNvGraphicFramePr>
+            <a:graphic xmlns:a="http://schemas.openxmlformats.org/drawingml/2006/main">
+              <a:graphicData uri="http://schemas.openxmlformats.org/drawingml/2006/picture">
+                <pic:pic xmlns:pic="http://schemas.openxmlformats.org/drawingml/2006/picture">
+                  <pic:nvPicPr>
+                    <pic:cNvPr id="0" name="Picture 1"/>
+                    <pic:cNvPicPr>
+                      <a:picLocks noChangeAspect="1" noChangeArrowheads="1"/>
+                    </pic:cNvPicPr>
+                  </pic:nvPicPr>
+                  <pic:blipFill>
+                    <a:blip r:embed="rId5" cstate="print">
+                      <a:extLst>
+                        <a:ext uri="{28A0092B-C50C-407E-A947-70E740481C1C}">
+                          <a14:useLocalDpi xmlns:a14="http://schemas.microsoft.com/office/drawing/2010/main" val="0"/>
+                        </a:ext>
+                      </a:extLst>
+                    </a:blip>
+                    <a:srcRect/>
+                    <a:stretch>
+                      <a:fillRect/>
+                    </a:stretch>
+                  </pic:blipFill>
+                  <pic:spPr bwMode="auto">
+                    <a:xfrm>
+                      <a:off x="0" y="0"/>
+                      <a:ext cx="6330680" cy="1470729"/>
+                    </a:xfrm>
+                    <a:prstGeom prst="rect">
+                      <a:avLst/>
+                    </a:prstGeom>
+                    <a:noFill/>
+                    <a:ln>
+                      <a:noFill/>
+                    </a:ln>
+                  </pic:spPr>
+                </pic:pic>
+              </a:graphicData>
+            </a:graphic>
+          </wp:inline>
+        </w:drawing>
+      </w:r>
+    </w:p>
+    <w:p>
+      <w:pPr>
+        <w:rPr>
+          <w:rFonts w:ascii="Arial" w:hAnsi="Arial" w:cs="Arial"/>
+          <w:lang w:val="es-ES"/>
+        </w:rPr>
+      </w:pPr>
+      <w:r>
+        <w:rPr>
+          <w:rFonts w:ascii="Arial" w:hAnsi="Arial" w:cs="Arial"/>
+          <w:lang w:val="es-ES"/>
+        </w:rPr>
+        <w:t xml:space="preserve">Como se puede ver en los cuadros verde de las imágenes, los métodos </w:t>
+      </w:r>
+      <w:proofErr w:type="spellStart"/>
+      <w:proofErr w:type="gramStart"/>
+      <w:r>
+        <w:rPr>
+          <w:rFonts w:ascii="Arial" w:hAnsi="Arial" w:cs="Arial"/>
+          <w:highlight w:val="green"/>
+          <w:lang w:val="es-ES"/>
+        </w:rPr>
+        <w:t>CheckFood</w:t>
+      </w:r>
+      <w:proofErr w:type="spellEnd"/>
+      <w:r>
+        <w:rPr>
+          <w:rFonts w:ascii="Arial" w:hAnsi="Arial" w:cs="Arial"/>
+          <w:highlight w:val="green"/>
+          <w:lang w:val="es-ES"/>
+        </w:rPr>
+        <w:t>(</w:t>
+      </w:r>
+      <w:proofErr w:type="gramEnd"/>
+      <w:r>
+        <w:rPr>
+          <w:rFonts w:ascii="Arial" w:hAnsi="Arial" w:cs="Arial"/>
+          <w:highlight w:val="green"/>
+          <w:lang w:val="es-ES"/>
+        </w:rPr>
+        <w:t>)</w:t>
+      </w:r>
+      <w:r>
+        <w:rPr>
+          <w:rFonts w:ascii="Arial" w:hAnsi="Arial" w:cs="Arial"/>
+          <w:lang w:val="es-ES"/>
+        </w:rPr>
+        <w:t xml:space="preserve"> y </w:t>
+      </w:r>
+      <w:proofErr w:type="spellStart"/>
+      <w:r>
+        <w:rPr>
+          <w:rFonts w:ascii="Arial" w:hAnsi="Arial" w:cs="Arial"/>
+          <w:highlight w:val="green"/>
+          <w:lang w:val="es-ES"/>
+        </w:rPr>
+        <w:t>CheckPheromone</w:t>
+      </w:r>
+      <w:proofErr w:type="spellEnd"/>
+      <w:r>
+        <w:rPr>
+          <w:rFonts w:ascii="Arial" w:hAnsi="Arial" w:cs="Arial"/>
+          <w:highlight w:val="green"/>
+          <w:lang w:val="es-ES"/>
+        </w:rPr>
+        <w:t>()</w:t>
+      </w:r>
+      <w:r>
+        <w:rPr>
+          <w:rFonts w:ascii="Arial" w:hAnsi="Arial" w:cs="Arial"/>
+          <w:lang w:val="es-ES"/>
+        </w:rPr>
+        <w:t xml:space="preserve"> pasaron a consumir un 67%, 30% de Total CPU a un  6,69%, 1,64%.</w:t>
+      </w:r>
+    </w:p>
+    <w:p>
+      <w:pPr>
+        <w:rPr>
+          <w:rFonts w:ascii="Arial" w:hAnsi="Arial" w:cs="Arial"/>
+          <w:lang w:val="es-ES"/>
+        </w:rPr>
+      </w:pPr>
+      <w:r>
+        <w:rPr>
+          <w:rFonts w:ascii="Arial" w:hAnsi="Arial" w:cs="Arial"/>
+          <w:lang w:val="es-ES"/>
+        </w:rPr>
+        <w:t>Por otro lado, el programa inicia mucho mas rápido, los cambios fueron Positivos.</w:t>
+      </w:r>
+    </w:p>
+    <w:p>
+      <w:pPr>
+        <w:rPr>
+          <w:rFonts w:ascii="Arial" w:hAnsi="Arial" w:cs="Arial"/>
+          <w:lang w:val="es-ES"/>
+        </w:rPr>
+      </w:pPr>
+      <w:r>
+        <w:rPr>
+          <w:highlight w:val="yellow"/>
+          <w:lang w:val="es-ES"/>
+        </w:rPr>
+        <w:lastRenderedPageBreak/>
+        <w:t>HIPOTESIS</w:t>
+      </w:r>
+      <w:r>
+        <w:rPr>
+          <w:highlight w:val="yellow"/>
+          <w:lang w:val="es-ES"/>
+        </w:rPr>
+        <w:t xml:space="preserve"> </w:t>
+      </w:r>
+      <w:r>
+        <w:rPr>
+          <w:highlight w:val="yellow"/>
+          <w:lang w:val="es-ES"/>
+        </w:rPr>
+        <w:t>3</w:t>
+      </w:r>
+    </w:p>
+    <w:p>
+      <w:pPr>
+        <w:rPr>
+          <w:highlight w:val="cyan"/>
+          <w:u w:val="single"/>
+          <w:lang w:val="es-ES"/>
+        </w:rPr>
+      </w:pPr>
+      <w:r>
+        <w:rPr>
+          <w:highlight w:val="cyan"/>
+          <w:u w:val="single"/>
+          <w:lang w:val="es-ES"/>
+        </w:rPr>
+        <w:t>Mediciones:</w:t>
+      </w:r>
+    </w:p>
+    <w:p>
+      <w:pPr>
+        <w:rPr>
+          <w:highlight w:val="cyan"/>
+          <w:u w:val="single"/>
+          <w:lang w:val="es-ES"/>
+        </w:rPr>
+      </w:pPr>
+      <w:r>
+        <w:rPr>
+          <w:noProof/>
+        </w:rPr>
+        <w:drawing>
+          <wp:inline distT="0" distB="0" distL="0" distR="0" wp14:anchorId="32E0B837" wp14:editId="36E485C7">
+            <wp:extent cx="5384165" cy="2538095"/>
+            <wp:effectExtent l="0" t="0" r="6985" b="0"/>
+            <wp:docPr id="6" name="Imagen 6"/>
+            <wp:cNvGraphicFramePr>
+              <a:graphicFrameLocks xmlns:a="http://schemas.openxmlformats.org/drawingml/2006/main" noChangeAspect="1"/>
+            </wp:cNvGraphicFramePr>
+            <a:graphic xmlns:a="http://schemas.openxmlformats.org/drawingml/2006/main">
+              <a:graphicData uri="http://schemas.openxmlformats.org/drawingml/2006/picture">
+                <pic:pic xmlns:pic="http://schemas.openxmlformats.org/drawingml/2006/picture">
+                  <pic:nvPicPr>
+                    <pic:cNvPr id="0" name="Picture 2"/>
+                    <pic:cNvPicPr>
+                      <a:picLocks noChangeAspect="1" noChangeArrowheads="1"/>
+                    </pic:cNvPicPr>
+                  </pic:nvPicPr>
+                  <pic:blipFill>
+                    <a:blip r:embed="rId6" cstate="print">
+                      <a:extLst>
+                        <a:ext uri="{28A0092B-C50C-407E-A947-70E740481C1C}">
+                          <a14:useLocalDpi xmlns:a14="http://schemas.microsoft.com/office/drawing/2010/main" val="0"/>
+                        </a:ext>
+                      </a:extLst>
+                    </a:blip>
+                    <a:srcRect/>
+                    <a:stretch>
+                      <a:fillRect/>
+                    </a:stretch>
+                  </pic:blipFill>
+                  <pic:spPr bwMode="auto">
+                    <a:xfrm>
+                      <a:off x="0" y="0"/>
+                      <a:ext cx="5384165" cy="2538095"/>
+                    </a:xfrm>
+                    <a:prstGeom prst="rect">
+                      <a:avLst/>
+                    </a:prstGeom>
+                    <a:noFill/>
+                    <a:ln>
+                      <a:noFill/>
+                    </a:ln>
+                  </pic:spPr>
+                </pic:pic>
+              </a:graphicData>
+            </a:graphic>
+          </wp:inline>
+        </w:drawing>
+      </w:r>
+    </w:p>
+    <w:p>
+      <w:pPr>
+        <w:rPr>
+          <w:rFonts w:ascii="Arial" w:hAnsi="Arial" w:cs="Arial"/>
+          <w:highlight w:val="cyan"/>
+          <w:u w:val="single"/>
+          <w:lang w:val="es-ES"/>
+        </w:rPr>
+      </w:pPr>
+      <w:proofErr w:type="spellStart"/>
+      <w:r>
+        <w:rPr>
+          <w:rFonts w:ascii="Arial" w:hAnsi="Arial" w:cs="Arial"/>
+          <w:highlight w:val="cyan"/>
+          <w:u w:val="single"/>
+          <w:lang w:val="es-ES"/>
+        </w:rPr>
+        <w:t>Hipotesis</w:t>
+      </w:r>
+      <w:proofErr w:type="spellEnd"/>
+      <w:r>
+        <w:rPr>
+          <w:rFonts w:ascii="Arial" w:hAnsi="Arial" w:cs="Arial"/>
+          <w:highlight w:val="cyan"/>
+          <w:u w:val="single"/>
+          <w:lang w:val="es-ES"/>
+        </w:rPr>
+        <w:t>:</w:t>
+      </w:r>
+    </w:p>
+    <w:p>
+      <w:pPr>
+        <w:rPr>
+          <w:rFonts w:ascii="Arial" w:hAnsi="Arial" w:cs="Arial"/>
+          <w:lang w:val="es-ES"/>
+        </w:rPr>
+      </w:pPr>
+      <w:r>
+        <w:rPr>
+          <w:rFonts w:ascii="Arial" w:hAnsi="Arial" w:cs="Arial"/>
+          <w:lang w:val="es-ES"/>
+        </w:rPr>
+        <w:t xml:space="preserve">En el cuadro azul de la medición, podemos ver que el método </w:t>
+      </w:r>
+      <w:proofErr w:type="spellStart"/>
+      <w:proofErr w:type="gramStart"/>
+      <w:r>
+        <w:rPr>
+          <w:rFonts w:ascii="Arial" w:hAnsi="Arial" w:cs="Arial"/>
+          <w:highlight w:val="green"/>
+          <w:lang w:val="es-ES"/>
+        </w:rPr>
+        <w:t>UpdateOn</w:t>
+      </w:r>
+      <w:proofErr w:type="spellEnd"/>
+      <w:r>
+        <w:rPr>
+          <w:rFonts w:ascii="Arial" w:hAnsi="Arial" w:cs="Arial"/>
+          <w:highlight w:val="green"/>
+          <w:lang w:val="es-ES"/>
+        </w:rPr>
+        <w:t>(</w:t>
+      </w:r>
+      <w:proofErr w:type="gramEnd"/>
+      <w:r>
+        <w:rPr>
+          <w:rFonts w:ascii="Arial" w:hAnsi="Arial" w:cs="Arial"/>
+          <w:highlight w:val="green"/>
+          <w:lang w:val="es-ES"/>
+        </w:rPr>
+        <w:t>)</w:t>
+      </w:r>
+      <w:r>
+        <w:rPr>
+          <w:rFonts w:ascii="Arial" w:hAnsi="Arial" w:cs="Arial"/>
+          <w:lang w:val="es-ES"/>
+        </w:rPr>
+        <w:t xml:space="preserve"> de las </w:t>
+      </w:r>
+      <w:proofErr w:type="spellStart"/>
+      <w:r>
+        <w:rPr>
+          <w:rFonts w:ascii="Arial" w:hAnsi="Arial" w:cs="Arial"/>
+          <w:highlight w:val="green"/>
+          <w:lang w:val="es-ES"/>
+        </w:rPr>
+        <w:t>Pheromone</w:t>
+      </w:r>
+      <w:proofErr w:type="spellEnd"/>
+      <w:r>
+        <w:rPr>
+          <w:rFonts w:ascii="Arial" w:hAnsi="Arial" w:cs="Arial"/>
+          <w:lang w:val="es-ES"/>
+        </w:rPr>
+        <w:t xml:space="preserve"> están consumiendo el 91,64% de CPU.</w:t>
+      </w:r>
+    </w:p>
+    <w:p>
+      <w:pPr>
+        <w:rPr>
+          <w:rFonts w:ascii="Arial" w:hAnsi="Arial" w:cs="Arial"/>
+          <w:lang w:val="es-ES"/>
+        </w:rPr>
+      </w:pPr>
+      <w:r>
+        <w:rPr>
+          <w:rFonts w:ascii="Arial" w:hAnsi="Arial" w:cs="Arial"/>
+          <w:lang w:val="es-ES"/>
+        </w:rPr>
+        <w:t xml:space="preserve">En los cuadros verdes vemos que el </w:t>
+      </w:r>
+      <w:proofErr w:type="spellStart"/>
+      <w:proofErr w:type="gramStart"/>
+      <w:r>
+        <w:rPr>
+          <w:rFonts w:ascii="Arial" w:hAnsi="Arial" w:cs="Arial"/>
+          <w:highlight w:val="green"/>
+          <w:lang w:val="es-ES"/>
+        </w:rPr>
+        <w:t>UpdateOn</w:t>
+      </w:r>
+      <w:proofErr w:type="spellEnd"/>
+      <w:r>
+        <w:rPr>
+          <w:rFonts w:ascii="Arial" w:hAnsi="Arial" w:cs="Arial"/>
+          <w:highlight w:val="green"/>
+          <w:lang w:val="es-ES"/>
+        </w:rPr>
+        <w:t>(</w:t>
+      </w:r>
+      <w:proofErr w:type="gramEnd"/>
+      <w:r>
+        <w:rPr>
+          <w:rFonts w:ascii="Arial" w:hAnsi="Arial" w:cs="Arial"/>
+          <w:highlight w:val="green"/>
+          <w:lang w:val="es-ES"/>
+        </w:rPr>
+        <w:t>)</w:t>
+      </w:r>
+      <w:r>
+        <w:rPr>
+          <w:rFonts w:ascii="Arial" w:hAnsi="Arial" w:cs="Arial"/>
+          <w:lang w:val="es-ES"/>
+        </w:rPr>
+        <w:t xml:space="preserve"> llama al método </w:t>
+      </w:r>
+      <w:proofErr w:type="spellStart"/>
+      <w:r>
+        <w:rPr>
+          <w:rFonts w:ascii="Arial" w:hAnsi="Arial" w:cs="Arial"/>
+          <w:highlight w:val="green"/>
+          <w:lang w:val="es-ES"/>
+        </w:rPr>
+        <w:t>SpreadOn</w:t>
+      </w:r>
+      <w:proofErr w:type="spellEnd"/>
+      <w:r>
+        <w:rPr>
+          <w:rFonts w:ascii="Arial" w:hAnsi="Arial" w:cs="Arial"/>
+          <w:highlight w:val="green"/>
+          <w:lang w:val="es-ES"/>
+        </w:rPr>
+        <w:t>()</w:t>
+      </w:r>
+      <w:r>
+        <w:rPr>
+          <w:rFonts w:ascii="Arial" w:hAnsi="Arial" w:cs="Arial"/>
+          <w:lang w:val="es-ES"/>
+        </w:rPr>
+        <w:t xml:space="preserve"> donde está ocurriendo este problema.</w:t>
+      </w:r>
+    </w:p>
+    <w:p>
+      <w:pPr>
+        <w:rPr>
+          <w:rFonts w:ascii="Arial" w:hAnsi="Arial" w:cs="Arial"/>
+          <w:highlight w:val="cyan"/>
+          <w:lang w:val="es-ES"/>
+        </w:rPr>
+      </w:pPr>
+    </w:p>
+    <w:p>
+      <w:pPr>
+        <w:rPr>
+          <w:rFonts w:ascii="Arial" w:hAnsi="Arial" w:cs="Arial"/>
+          <w:highlight w:val="cyan"/>
+          <w:u w:val="single"/>
+          <w:lang w:val="es-ES"/>
+        </w:rPr>
+      </w:pPr>
+      <w:r>
+        <w:rPr>
+          <w:rFonts w:ascii="Arial" w:hAnsi="Arial" w:cs="Arial"/>
+          <w:highlight w:val="cyan"/>
+          <w:u w:val="single"/>
+          <w:lang w:val="es-ES"/>
+        </w:rPr>
+        <w:t xml:space="preserve">Solución Propuesta: </w:t>
+      </w:r>
+    </w:p>
+    <w:p>
+      <w:pPr>
+        <w:rPr>
+          <w:rFonts w:ascii="Arial" w:hAnsi="Arial" w:cs="Arial"/>
+          <w:highlight w:val="cyan"/>
+          <w:lang w:val="es-ES"/>
+        </w:rPr>
+      </w:pPr>
+    </w:p>
+    <w:p>
+      <w:pPr>
+        <w:rPr>
+          <w:rFonts w:ascii="Arial" w:hAnsi="Arial" w:cs="Arial"/>
+          <w:u w:val="single"/>
+          <w:lang w:val="es-ES"/>
+        </w:rPr>
+      </w:pPr>
+      <w:r>
+        <w:rPr>
+          <w:rFonts w:ascii="Arial" w:hAnsi="Arial" w:cs="Arial"/>
+          <w:highlight w:val="cyan"/>
+          <w:u w:val="single"/>
+          <w:lang w:val="es-ES"/>
+        </w:rPr>
+        <w:t>Resolución:</w:t>
+      </w:r>
+    </w:p>
+    <w:p>
+      <w:pPr>
+        <w:rPr>
+          <w:rFonts w:ascii="Arial" w:hAnsi="Arial" w:cs="Arial"/>
+          <w:lang w:val="es-ES"/>
+        </w:rPr>
+      </w:pPr>
+    </w:p>
+    <w:p>
+      <w:pPr>
+        <w:rPr>
+          <w:rFonts w:ascii="Arial" w:hAnsi="Arial" w:cs="Arial"/>
+          <w:lang w:val="es-ES"/>
+        </w:rPr>
+      </w:pPr>
+    </w:p>
+    <w:p>
+      <w:pPr>
+        <w:rPr>
+          <w:rFonts w:ascii="Arial" w:hAnsi="Arial" w:cs="Arial"/>
+          <w:lang w:val="es-ES"/>
+        </w:rPr>
+      </w:pPr>
+    </w:p>
+    <w:p>
+      <w:pPr>
+        <w:rPr>
+          <w:rFonts w:ascii="Arial" w:hAnsi="Arial" w:cs="Arial"/>
+          <w:lang w:val="es-ES"/>
+        </w:rPr>
+      </w:pPr>
+    </w:p>
+    <w:p>
+      <w:pPr>
+        <w:rPr>
+          <w:rFonts w:ascii="Arial" w:hAnsi="Arial" w:cs="Arial"/>
+          <w:lang w:val="es-ES"/>
+        </w:rPr>
+      </w:pPr>
+    </w:p>
+    <w:p>
+      <w:pPr>
+        <w:rPr>
+          <w:rFonts w:ascii="Arial" w:hAnsi="Arial" w:cs="Arial"/>
+          <w:lang w:val="es-ES"/>
+        </w:rPr>
+      </w:pPr>
+    </w:p>
+    <w:p>
+      <w:pPr>
+        <w:rPr>
+          <w:rFonts w:ascii="Arial" w:hAnsi="Arial" w:cs="Arial"/>
+          <w:lang w:val="es-ES"/>
+        </w:rPr>
+      </w:pPr>
+    </w:p>
+    <w:p>
+      <w:pPr>
+        <w:rPr>
+          <w:rFonts w:ascii="Arial" w:hAnsi="Arial" w:cs="Arial"/>
+          <w:lang w:val="es-ES"/>
+        </w:rPr>
+      </w:pPr>
+    </w:p>
+    <w:p>
+      <w:pPr>
+        <w:rPr>
+          <w:rFonts w:ascii="Arial" w:hAnsi="Arial" w:cs="Arial"/>
+          <w:lang w:val="es-ES"/>
+        </w:rPr>
+      </w:pPr>
+    </w:p>
+    <w:p>
+      <w:pPr>
+        <w:rPr>
+          <w:rFonts w:ascii="Arial" w:hAnsi="Arial" w:cs="Arial"/>
+          <w:lang w:val="es-ES"/>
+        </w:rPr>
+      </w:pPr>
+    </w:p>
+    <w:p>
+      <w:pPr>
+        <w:rPr>
+          <w:rFonts w:ascii="Arial" w:hAnsi="Arial" w:cs="Arial"/>
+          <w:lang w:val="es-ES"/>
+        </w:rPr>
+      </w:pPr>
+    </w:p>
+    <w:p>
+      <w:pPr>
+        <w:rPr>
+          <w:rFonts w:ascii="Arial" w:hAnsi="Arial" w:cs="Arial"/>
+          <w:lang w:val="es-ES"/>
+        </w:rPr>
+      </w:pPr>
+    </w:p>
+    <w:p>
+      <w:pPr>
+        <w:rPr>
+          <w:rFonts w:ascii="Arial" w:hAnsi="Arial" w:cs="Arial"/>
+          <w:lang w:val="es-ES"/>
+        </w:rPr>
+      </w:pPr>
+    </w:p>
+    <w:p>
+      <w:pPr>
+        <w:rPr>
+          <w:rFonts w:ascii="Arial" w:hAnsi="Arial" w:cs="Arial"/>
+          <w:lang w:val="es-ES"/>
+        </w:rPr>
+      </w:pPr>
+    </w:p>
+    <w:p>
+      <w:pPr>
+        <w:rPr>
+          <w:rFonts w:ascii="Arial" w:hAnsi="Arial" w:cs="Arial"/>
+          <w:lang w:val="es-ES"/>
+        </w:rPr>
+      </w:pPr>
+    </w:p>
+    <w:p>
+      <w:pPr>
+        <w:rPr>
+          <w:rFonts w:ascii="Arial" w:hAnsi="Arial" w:cs="Arial"/>
+          <w:lang w:val="es-ES"/>
+        </w:rPr>
+      </w:pPr>
+    </w:p>
+    <w:p>
+      <w:pPr>
+        <w:rPr>
+          <w:rFonts w:ascii="Arial" w:hAnsi="Arial" w:cs="Arial"/>
+          <w:lang w:val="es-ES"/>
+        </w:rPr>
+      </w:pPr>
+    </w:p>
+    <w:p>
+      <w:pPr>
+        <w:rPr>
+          <w:rFonts w:ascii="Arial" w:hAnsi="Arial" w:cs="Arial"/>
+          <w:lang w:val="es-ES"/>
+        </w:rPr>
+      </w:pPr>
+    </w:p>
+    <w:p>
+      <w:pPr>
+        <w:rPr>
+          <w:rFonts w:ascii="Arial" w:hAnsi="Arial" w:cs="Arial"/>
+          <w:lang w:val="es-ES"/>
+        </w:rPr>
+      </w:pPr>
+    </w:p>
+    <w:p>
+      <w:pPr>
+        <w:rPr>
+          <w:rFonts w:ascii="Arial" w:hAnsi="Arial" w:cs="Arial"/>
+          <w:lang w:val="es-ES"/>
+        </w:rPr>
+      </w:pPr>
+    </w:p>
+    <w:p>
+      <w:pPr>
+        <w:rPr>
+          <w:rFonts w:ascii="Arial" w:hAnsi="Arial" w:cs="Arial"/>
+          <w:u w:val="single"/>
+          <w:lang w:val="es-ES"/>
+        </w:rPr>
+      </w:pPr>
+    </w:p>
+    <w:p>
+      <w:pPr>
+        <w:rPr>
+          <w:rFonts w:ascii="Arial" w:hAnsi="Arial" w:cs="Arial"/>
+          <w:u w:val="single"/>
+          <w:lang w:val="es-ES"/>
+        </w:rPr>
+      </w:pPr>
+    </w:p>
+    <w:p>
+      <w:pPr>
+        <w:rPr>
+          <w:highlight w:val="yellow"/>
+          <w:lang w:val="es-ES"/>
+        </w:rPr>
+      </w:pPr>
+      <w:r>
+        <w:rPr>
+          <w:highlight w:val="yellow"/>
+          <w:lang w:val="es-ES"/>
+        </w:rPr>
         <w:t>HIPOTESIS 1</w:t>
       </w:r>
     </w:p>
@@ -1211,7 +1893,6 @@
           <w:u w:val="single"/>
           <w:lang w:val="es-ES"/>
         </w:rPr>
-        <w:lastRenderedPageBreak/>
         <w:t>Mediciones:</w:t>
       </w:r>
     </w:p>
@@ -1725,7 +2406,7 @@
   <w:style w:type="paragraph" w:default="1" w:styleId="Normal">
     <w:name w:val="Normal"/>
     <w:qFormat/>
-    <w:rsid w:val="003F380A"/>
+    <w:rsid w:val="005207F6"/>
   </w:style>
   <w:style w:type="character" w:default="1" w:styleId="Fuentedeprrafopredeter">
     <w:name w:val="Default Paragraph Font"/>

</xml_diff>

<commit_message>
Entrega Final, Hipotesis 3 Sin Resolver (Problema detectado), Arregre el Update de las Hormigas, pero el de las Pheromonas de la Hipotesis 3. Actualizacion del Documento
</commit_message>
<xml_diff>
--- a/Parcial 2 Documentación.docx
+++ b/Parcial 2 Documentación.docx
@@ -38,6 +38,98 @@
           <w:lang w:val="es-ES"/>
         </w:rPr>
         <w:t>Nicolas Touceda</w:t>
+      </w:r>
+    </w:p>
+    <w:p>
+      <w:pPr>
+        <w:rPr>
+          <w:lang w:val="es-ES"/>
+        </w:rPr>
+      </w:pPr>
+    </w:p>
+    <w:p>
+      <w:pPr>
+        <w:rPr>
+          <w:lang w:val="es-ES"/>
+        </w:rPr>
+      </w:pPr>
+      <w:r>
+        <w:rPr>
+          <w:lang w:val="es-ES"/>
+        </w:rPr>
+        <w:t xml:space="preserve">Principalmente, revisando el código, puedo notar que las hormigas son muy lentas, y al momento de generar la </w:t>
+      </w:r>
+      <w:proofErr w:type="spellStart"/>
+      <w:r>
+        <w:rPr>
+          <w:highlight w:val="green"/>
+          <w:lang w:val="es-ES"/>
+        </w:rPr>
+        <w:t>Pheromona</w:t>
+      </w:r>
+      <w:proofErr w:type="spellEnd"/>
+      <w:r>
+        <w:rPr>
+          <w:lang w:val="es-ES"/>
+        </w:rPr>
+        <w:t xml:space="preserve"> el programa explota.</w:t>
+      </w:r>
+    </w:p>
+    <w:p>
+      <w:pPr>
+        <w:rPr>
+          <w:lang w:val="es-ES"/>
+        </w:rPr>
+      </w:pPr>
+      <w:r>
+        <w:rPr>
+          <w:lang w:val="es-ES"/>
+        </w:rPr>
+        <w:t xml:space="preserve">Principalmente encontré 2 grandes problemas, el </w:t>
+      </w:r>
+      <w:proofErr w:type="spellStart"/>
+      <w:r>
+        <w:rPr>
+          <w:highlight w:val="green"/>
+          <w:lang w:val="es-ES"/>
+        </w:rPr>
+        <w:t>Update</w:t>
+      </w:r>
+      <w:proofErr w:type="spellEnd"/>
+      <w:r>
+        <w:rPr>
+          <w:lang w:val="es-ES"/>
+        </w:rPr>
+        <w:t xml:space="preserve"> de las Hormigas y el </w:t>
+      </w:r>
+      <w:proofErr w:type="spellStart"/>
+      <w:r>
+        <w:rPr>
+          <w:highlight w:val="green"/>
+          <w:lang w:val="es-ES"/>
+        </w:rPr>
+        <w:t>Update</w:t>
+      </w:r>
+      <w:proofErr w:type="spellEnd"/>
+      <w:r>
+        <w:rPr>
+          <w:lang w:val="es-ES"/>
+        </w:rPr>
+        <w:t xml:space="preserve"> de las </w:t>
+      </w:r>
+      <w:proofErr w:type="spellStart"/>
+      <w:r>
+        <w:rPr>
+          <w:lang w:val="es-ES"/>
+        </w:rPr>
+        <w:t>Pheromonas</w:t>
+      </w:r>
+      <w:proofErr w:type="spellEnd"/>
+      <w:r>
+        <w:rPr>
+          <w:lang w:val="es-ES"/>
+        </w:rPr>
+        <w:t>.</w:t>
       </w:r>
     </w:p>
     <w:p>
@@ -386,14 +478,6 @@
           <w:lang w:val="es-ES"/>
         </w:rPr>
       </w:pPr>
-    </w:p>
-    <w:p>
-      <w:pPr>
-        <w:rPr>
-          <w:rFonts w:ascii="Arial" w:hAnsi="Arial" w:cs="Arial"/>
-          <w:lang w:val="es-ES"/>
-        </w:rPr>
-      </w:pPr>
       <w:r>
         <w:rPr>
           <w:rFonts w:ascii="Arial" w:hAnsi="Arial" w:cs="Arial"/>
@@ -616,40 +700,6 @@
         </w:rPr>
         <w:t>”</w:t>
       </w:r>
-      <w:r>
-        <w:rPr>
-          <w:rFonts w:ascii="Arial" w:hAnsi="Arial" w:cs="Arial"/>
-          <w:lang w:val="es-ES"/>
-        </w:rPr>
-        <w:t xml:space="preserve"> </w:t>
-      </w:r>
-    </w:p>
-    <w:p>
-      <w:pPr>
-        <w:rPr>
-          <w:rFonts w:ascii="Arial" w:hAnsi="Arial" w:cs="Arial"/>
-          <w:u w:val="single"/>
-          <w:lang w:val="es-ES"/>
-        </w:rPr>
-      </w:pPr>
-    </w:p>
-    <w:p>
-      <w:pPr>
-        <w:rPr>
-          <w:rFonts w:ascii="Arial" w:hAnsi="Arial" w:cs="Arial"/>
-          <w:u w:val="single"/>
-          <w:lang w:val="es-ES"/>
-        </w:rPr>
-      </w:pPr>
-    </w:p>
-    <w:p>
-      <w:pPr>
-        <w:rPr>
-          <w:rFonts w:ascii="Arial" w:hAnsi="Arial" w:cs="Arial"/>
-          <w:u w:val="single"/>
-          <w:lang w:val="es-ES"/>
-        </w:rPr>
-      </w:pPr>
     </w:p>
     <w:p>
       <w:pPr>
@@ -901,6 +951,7 @@
         <w:t>PosY</w:t>
       </w:r>
       <w:proofErr w:type="spellEnd"/>
+      <w:proofErr w:type="gramStart"/>
       <w:r>
         <w:rPr>
           <w:rFonts w:ascii="Arial" w:hAnsi="Arial" w:cs="Arial"/>
@@ -914,7 +965,120 @@
           <w:rFonts w:ascii="Arial" w:hAnsi="Arial" w:cs="Arial"/>
           <w:lang w:val="es-ES"/>
         </w:rPr>
-        <w:t xml:space="preserve">, ejecuta el método </w:t>
+        <w:t>,</w:t>
+      </w:r>
+      <w:r>
+        <w:rPr>
+          <w:rFonts w:ascii="Arial" w:hAnsi="Arial" w:cs="Arial"/>
+          <w:lang w:val="es-ES"/>
+        </w:rPr>
+        <w:t>según</w:t>
+      </w:r>
+      <w:proofErr w:type="gramEnd"/>
+      <w:r>
+        <w:rPr>
+          <w:rFonts w:ascii="Arial" w:hAnsi="Arial" w:cs="Arial"/>
+          <w:lang w:val="es-ES"/>
+        </w:rPr>
+        <w:t xml:space="preserve"> su rango de visión,</w:t>
+      </w:r>
+      <w:r>
+        <w:rPr>
+          <w:rFonts w:ascii="Arial" w:hAnsi="Arial" w:cs="Arial"/>
+          <w:lang w:val="es-ES"/>
+        </w:rPr>
+        <w:t xml:space="preserve"> ejecuta el método </w:t>
+      </w:r>
+      <w:proofErr w:type="spellStart"/>
+      <w:r>
+        <w:rPr>
+          <w:rFonts w:ascii="Arial" w:hAnsi="Arial" w:cs="Arial"/>
+          <w:highlight w:val="green"/>
+          <w:lang w:val="es-ES"/>
+        </w:rPr>
+        <w:t>GameObjectsNear</w:t>
+      </w:r>
+      <w:proofErr w:type="spellEnd"/>
+      <w:r>
+        <w:rPr>
+          <w:rFonts w:ascii="Arial" w:hAnsi="Arial" w:cs="Arial"/>
+          <w:highlight w:val="green"/>
+          <w:lang w:val="es-ES"/>
+        </w:rPr>
+        <w:t>()</w:t>
+      </w:r>
+      <w:r>
+        <w:rPr>
+          <w:rFonts w:ascii="Arial" w:hAnsi="Arial" w:cs="Arial"/>
+          <w:lang w:val="es-ES"/>
+        </w:rPr>
+        <w:t>.</w:t>
+      </w:r>
+    </w:p>
+    <w:p>
+      <w:pPr>
+        <w:rPr>
+          <w:rFonts w:ascii="Arial" w:hAnsi="Arial" w:cs="Arial"/>
+          <w:lang w:val="es-ES"/>
+        </w:rPr>
+      </w:pPr>
+      <w:r>
+        <w:rPr>
+          <w:rFonts w:ascii="Arial" w:hAnsi="Arial" w:cs="Arial"/>
+          <w:lang w:val="es-ES"/>
+        </w:rPr>
+        <w:t xml:space="preserve">Las hormigas calculan muchas veces el </w:t>
+      </w:r>
+      <w:r>
+        <w:rPr>
+          <w:rFonts w:ascii="Arial" w:hAnsi="Arial" w:cs="Arial"/>
+          <w:highlight w:val="green"/>
+          <w:lang w:val="es-ES"/>
+        </w:rPr>
+        <w:t>Point (</w:t>
+      </w:r>
+      <w:proofErr w:type="spellStart"/>
+      <w:r>
+        <w:rPr>
+          <w:rFonts w:ascii="Arial" w:hAnsi="Arial" w:cs="Arial"/>
+          <w:highlight w:val="green"/>
+          <w:lang w:val="es-ES"/>
+        </w:rPr>
+        <w:t>PosX</w:t>
+      </w:r>
+      <w:proofErr w:type="spellEnd"/>
+      <w:r>
+        <w:rPr>
+          <w:rFonts w:ascii="Arial" w:hAnsi="Arial" w:cs="Arial"/>
+          <w:highlight w:val="green"/>
+          <w:lang w:val="es-ES"/>
+        </w:rPr>
+        <w:t xml:space="preserve">, </w:t>
+      </w:r>
+      <w:proofErr w:type="spellStart"/>
+      <w:r>
+        <w:rPr>
+          <w:rFonts w:ascii="Arial" w:hAnsi="Arial" w:cs="Arial"/>
+          <w:highlight w:val="green"/>
+          <w:lang w:val="es-ES"/>
+        </w:rPr>
+        <w:t>PosY</w:t>
+      </w:r>
+      <w:proofErr w:type="spellEnd"/>
+      <w:r>
+        <w:rPr>
+          <w:rFonts w:ascii="Arial" w:hAnsi="Arial" w:cs="Arial"/>
+          <w:highlight w:val="green"/>
+          <w:lang w:val="es-ES"/>
+        </w:rPr>
+        <w:t>)</w:t>
+      </w:r>
+      <w:r>
+        <w:rPr>
+          <w:rFonts w:ascii="Arial" w:hAnsi="Arial" w:cs="Arial"/>
+          <w:lang w:val="es-ES"/>
+        </w:rPr>
+        <w:t xml:space="preserve"> ya que tienen un rango de visión extenso, por lo tanto llama muchas veces a </w:t>
       </w:r>
       <w:proofErr w:type="spellStart"/>
       <w:proofErr w:type="gramStart"/>
@@ -949,6 +1113,81 @@
           <w:rFonts w:ascii="Arial" w:hAnsi="Arial" w:cs="Arial"/>
           <w:lang w:val="es-ES"/>
         </w:rPr>
+        <w:t xml:space="preserve"> y es lo que está causando que las hormigas se actualicen tan lento o tengan tanto retraso.</w:t>
+      </w:r>
+    </w:p>
+    <w:p>
+      <w:pPr>
+        <w:rPr>
+          <w:rFonts w:ascii="Arial" w:hAnsi="Arial" w:cs="Arial"/>
+          <w:lang w:val="es-ES"/>
+        </w:rPr>
+      </w:pPr>
+    </w:p>
+    <w:p>
+      <w:pPr>
+        <w:rPr>
+          <w:rFonts w:ascii="Arial" w:hAnsi="Arial" w:cs="Arial"/>
+          <w:u w:val="single"/>
+          <w:lang w:val="es-ES"/>
+        </w:rPr>
+      </w:pPr>
+      <w:r>
+        <w:rPr>
+          <w:rFonts w:ascii="Arial" w:hAnsi="Arial" w:cs="Arial"/>
+          <w:highlight w:val="cyan"/>
+          <w:u w:val="single"/>
+          <w:lang w:val="es-ES"/>
+        </w:rPr>
+        <w:t xml:space="preserve">Solución Propuesta: </w:t>
+      </w:r>
+    </w:p>
+    <w:p>
+      <w:pPr>
+        <w:rPr>
+          <w:rFonts w:ascii="Arial" w:hAnsi="Arial" w:cs="Arial"/>
+          <w:lang w:val="es-ES"/>
+        </w:rPr>
+      </w:pPr>
+      <w:r>
+        <w:rPr>
+          <w:rFonts w:ascii="Arial" w:hAnsi="Arial" w:cs="Arial"/>
+          <w:lang w:val="es-ES"/>
+        </w:rPr>
+        <w:t xml:space="preserve">La solución que propongo es almacenar la </w:t>
+      </w:r>
+      <w:proofErr w:type="spellStart"/>
+      <w:r>
+        <w:rPr>
+          <w:rFonts w:ascii="Arial" w:hAnsi="Arial" w:cs="Arial"/>
+          <w:highlight w:val="green"/>
+          <w:lang w:val="es-ES"/>
+        </w:rPr>
+        <w:t>Food</w:t>
+      </w:r>
+      <w:proofErr w:type="spellEnd"/>
+      <w:r>
+        <w:rPr>
+          <w:rFonts w:ascii="Arial" w:hAnsi="Arial" w:cs="Arial"/>
+          <w:lang w:val="es-ES"/>
+        </w:rPr>
+        <w:t xml:space="preserve"> en una matriz según su posición en el </w:t>
+      </w:r>
+      <w:proofErr w:type="spellStart"/>
+      <w:r>
+        <w:rPr>
+          <w:rFonts w:ascii="Arial" w:hAnsi="Arial" w:cs="Arial"/>
+          <w:highlight w:val="green"/>
+          <w:lang w:val="es-ES"/>
+        </w:rPr>
+        <w:t>World</w:t>
+      </w:r>
+      <w:proofErr w:type="spellEnd"/>
+      <w:r>
+        <w:rPr>
+          <w:rFonts w:ascii="Arial" w:hAnsi="Arial" w:cs="Arial"/>
+          <w:lang w:val="es-ES"/>
+        </w:rPr>
         <w:t>.</w:t>
       </w:r>
     </w:p>
@@ -959,81 +1198,6 @@
           <w:lang w:val="es-ES"/>
         </w:rPr>
       </w:pPr>
-    </w:p>
-    <w:p>
-      <w:pPr>
-        <w:rPr>
-          <w:rFonts w:ascii="Arial" w:hAnsi="Arial" w:cs="Arial"/>
-          <w:u w:val="single"/>
-          <w:lang w:val="es-ES"/>
-        </w:rPr>
-      </w:pPr>
-      <w:r>
-        <w:rPr>
-          <w:rFonts w:ascii="Arial" w:hAnsi="Arial" w:cs="Arial"/>
-          <w:highlight w:val="cyan"/>
-          <w:u w:val="single"/>
-          <w:lang w:val="es-ES"/>
-        </w:rPr>
-        <w:t xml:space="preserve">Solución Propuesta: </w:t>
-      </w:r>
-    </w:p>
-    <w:p>
-      <w:pPr>
-        <w:rPr>
-          <w:rFonts w:ascii="Arial" w:hAnsi="Arial" w:cs="Arial"/>
-          <w:lang w:val="es-ES"/>
-        </w:rPr>
-      </w:pPr>
-      <w:r>
-        <w:rPr>
-          <w:rFonts w:ascii="Arial" w:hAnsi="Arial" w:cs="Arial"/>
-          <w:lang w:val="es-ES"/>
-        </w:rPr>
-        <w:t xml:space="preserve">La solución que propongo es almacenar la </w:t>
-      </w:r>
-      <w:proofErr w:type="spellStart"/>
-      <w:r>
-        <w:rPr>
-          <w:rFonts w:ascii="Arial" w:hAnsi="Arial" w:cs="Arial"/>
-          <w:highlight w:val="green"/>
-          <w:lang w:val="es-ES"/>
-        </w:rPr>
-        <w:t>Food</w:t>
-      </w:r>
-      <w:proofErr w:type="spellEnd"/>
-      <w:r>
-        <w:rPr>
-          <w:rFonts w:ascii="Arial" w:hAnsi="Arial" w:cs="Arial"/>
-          <w:lang w:val="es-ES"/>
-        </w:rPr>
-        <w:t xml:space="preserve"> en una matriz según su posición en el </w:t>
-      </w:r>
-      <w:proofErr w:type="spellStart"/>
-      <w:r>
-        <w:rPr>
-          <w:rFonts w:ascii="Arial" w:hAnsi="Arial" w:cs="Arial"/>
-          <w:highlight w:val="green"/>
-          <w:lang w:val="es-ES"/>
-        </w:rPr>
-        <w:t>World</w:t>
-      </w:r>
-      <w:proofErr w:type="spellEnd"/>
-      <w:r>
-        <w:rPr>
-          <w:rFonts w:ascii="Arial" w:hAnsi="Arial" w:cs="Arial"/>
-          <w:lang w:val="es-ES"/>
-        </w:rPr>
-        <w:t>.</w:t>
-      </w:r>
-    </w:p>
-    <w:p>
-      <w:pPr>
-        <w:rPr>
-          <w:rFonts w:ascii="Arial" w:hAnsi="Arial" w:cs="Arial"/>
-          <w:lang w:val="es-ES"/>
-        </w:rPr>
-      </w:pPr>
       <w:r>
         <w:rPr>
           <w:rFonts w:ascii="Arial" w:hAnsi="Arial" w:cs="Arial"/>
@@ -1092,7 +1256,21 @@
           <w:rFonts w:ascii="Arial" w:hAnsi="Arial" w:cs="Arial"/>
           <w:lang w:val="es-ES"/>
         </w:rPr>
-        <w:t xml:space="preserve"> de la hormiga (según su rango), voy a entrar el método </w:t>
+        <w:t xml:space="preserve"> de la hormiga (según su rango), va</w:t>
+      </w:r>
+      <w:r>
+        <w:rPr>
+          <w:rFonts w:ascii="Arial" w:hAnsi="Arial" w:cs="Arial"/>
+          <w:lang w:val="es-ES"/>
+        </w:rPr>
+        <w:t xml:space="preserve"> a </w:t>
+      </w:r>
+      <w:r>
+        <w:rPr>
+          <w:rFonts w:ascii="Arial" w:hAnsi="Arial" w:cs="Arial"/>
+          <w:lang w:val="es-ES"/>
+        </w:rPr>
+        <w:t xml:space="preserve">entrar el método </w:t>
       </w:r>
       <w:proofErr w:type="spellStart"/>
       <w:r>
@@ -1272,6 +1450,7 @@
           <w:rFonts w:ascii="Arial" w:hAnsi="Arial" w:cs="Arial"/>
           <w:lang w:val="es-ES"/>
         </w:rPr>
+        <w:lastRenderedPageBreak/>
         <w:t xml:space="preserve">Como se puede ver en los cuadros verde de las imágenes, los métodos </w:t>
       </w:r>
       <w:proofErr w:type="spellStart"/>
@@ -1362,7 +1541,6 @@
           <w:highlight w:val="yellow"/>
           <w:lang w:val="es-ES"/>
         </w:rPr>
-        <w:lastRenderedPageBreak/>
         <w:t>HIPOTESIS</w:t>
       </w:r>
       <w:r>
@@ -1629,6 +1807,38 @@
           <w:lang w:val="es-ES"/>
         </w:rPr>
         <w:t xml:space="preserve"> donde está ocurriendo este problema.</w:t>
+      </w:r>
+    </w:p>
+    <w:p>
+      <w:pPr>
+        <w:rPr>
+          <w:rFonts w:ascii="Arial" w:hAnsi="Arial" w:cs="Arial"/>
+          <w:lang w:val="es-ES"/>
+        </w:rPr>
+      </w:pPr>
+      <w:r>
+        <w:rPr>
+          <w:rFonts w:ascii="Arial" w:hAnsi="Arial" w:cs="Arial"/>
+          <w:lang w:val="es-ES"/>
+        </w:rPr>
+        <w:t xml:space="preserve">Por lo visto las </w:t>
+      </w:r>
+      <w:proofErr w:type="spellStart"/>
+      <w:r>
+        <w:rPr>
+          <w:rFonts w:ascii="Arial" w:hAnsi="Arial" w:cs="Arial"/>
+          <w:highlight w:val="green"/>
+          <w:lang w:val="es-ES"/>
+        </w:rPr>
+        <w:t>Pheromone</w:t>
+      </w:r>
+      <w:proofErr w:type="spellEnd"/>
+      <w:r>
+        <w:rPr>
+          <w:rFonts w:ascii="Arial" w:hAnsi="Arial" w:cs="Arial"/>
+          <w:lang w:val="es-ES"/>
+        </w:rPr>
+        <w:t xml:space="preserve"> de multiplican de forma excesiva y esto esta causando ralentización en el programa.</w:t>
       </w:r>
     </w:p>
     <w:p>

</xml_diff>